<commit_message>
GDD Tweak/ Pitch Fix
Pitch still awaiting new demo video
</commit_message>
<xml_diff>
--- a/Documentation/Pre_Production_Docs/Omni_GDD.docx
+++ b/Documentation/Pre_Production_Docs/Omni_GDD.docx
@@ -1,6 +1,6 @@
 
 <file path=word/document.xml><?xml version="1.0" encoding="utf-8"?>
-<w:document xmlns:wpc="http://schemas.microsoft.com/office/word/2010/wordprocessingCanvas" xmlns:cx="http://schemas.microsoft.com/office/drawing/2014/chartex" xmlns:cx1="http://schemas.microsoft.com/office/drawing/2015/9/8/chartex" xmlns:cx2="http://schemas.microsoft.com/office/drawing/2015/10/21/chartex" xmlns:cx3="http://schemas.microsoft.com/office/drawing/2016/5/9/chartex" xmlns:cx4="http://schemas.microsoft.com/office/drawing/2016/5/10/chartex" xmlns:cx5="http://schemas.microsoft.com/office/drawing/2016/5/11/chartex" xmlns:cx6="http://schemas.microsoft.com/office/drawing/2016/5/12/chartex" xmlns:cx7="http://schemas.microsoft.com/office/drawing/2016/5/13/chartex" xmlns:cx8="http://schemas.microsoft.com/office/drawing/2016/5/14/chartex" xmlns:mc="http://schemas.openxmlformats.org/markup-compatibility/2006" xmlns:aink="http://schemas.microsoft.com/office/drawing/2016/ink" xmlns:am3d="http://schemas.microsoft.com/office/drawing/2017/model3d" xmlns:o="urn:schemas-microsoft-com:office:office" xmlns:r="http://schemas.openxmlformats.org/officeDocument/2006/relationships" xmlns:m="http://schemas.openxmlformats.org/officeDocument/2006/math" xmlns:v="urn:schemas-microsoft-com:vml" xmlns:wp14="http://schemas.microsoft.com/office/word/2010/wordprocessingDrawing" xmlns:wp="http://schemas.openxmlformats.org/drawingml/2006/wordprocessingDrawing" xmlns:w10="urn:schemas-microsoft-com:office:word" xmlns:w="http://schemas.openxmlformats.org/wordprocessingml/2006/main" xmlns:w14="http://schemas.microsoft.com/office/word/2010/wordml" xmlns:w15="http://schemas.microsoft.com/office/word/2012/wordml" xmlns:w16cex="http://schemas.microsoft.com/office/word/2018/wordml/cex" xmlns:w16cid="http://schemas.microsoft.com/office/word/2016/wordml/cid" xmlns:w16="http://schemas.microsoft.com/office/word/2018/wordml" xmlns:w16se="http://schemas.microsoft.com/office/word/2015/wordml/symex" xmlns:wpg="http://schemas.microsoft.com/office/word/2010/wordprocessingGroup" xmlns:wpi="http://schemas.microsoft.com/office/word/2010/wordprocessingInk" xmlns:wne="http://schemas.microsoft.com/office/word/2006/wordml" xmlns:wps="http://schemas.microsoft.com/office/word/2010/wordprocessingShape" mc:Ignorable="w14 w15 w16se w16cid w16 w16cex wp14">
+<w:document xmlns:wpc="http://schemas.microsoft.com/office/word/2010/wordprocessingCanvas" xmlns:cx="http://schemas.microsoft.com/office/drawing/2014/chartex" xmlns:cx1="http://schemas.microsoft.com/office/drawing/2015/9/8/chartex" xmlns:cx2="http://schemas.microsoft.com/office/drawing/2015/10/21/chartex" xmlns:cx3="http://schemas.microsoft.com/office/drawing/2016/5/9/chartex" xmlns:cx4="http://schemas.microsoft.com/office/drawing/2016/5/10/chartex" xmlns:cx5="http://schemas.microsoft.com/office/drawing/2016/5/11/chartex" xmlns:cx6="http://schemas.microsoft.com/office/drawing/2016/5/12/chartex" xmlns:cx7="http://schemas.microsoft.com/office/drawing/2016/5/13/chartex" xmlns:cx8="http://schemas.microsoft.com/office/drawing/2016/5/14/chartex" xmlns:mc="http://schemas.openxmlformats.org/markup-compatibility/2006" xmlns:aink="http://schemas.microsoft.com/office/drawing/2016/ink" xmlns:am3d="http://schemas.microsoft.com/office/drawing/2017/model3d" xmlns:o="urn:schemas-microsoft-com:office:office" xmlns:r="http://schemas.openxmlformats.org/officeDocument/2006/relationships" xmlns:m="http://schemas.openxmlformats.org/officeDocument/2006/math" xmlns:v="urn:schemas-microsoft-com:vml" xmlns:wp14="http://schemas.microsoft.com/office/word/2010/wordprocessingDrawing" xmlns:wp="http://schemas.openxmlformats.org/drawingml/2006/wordprocessingDrawing" xmlns:w10="urn:schemas-microsoft-com:office:word" xmlns:w="http://schemas.openxmlformats.org/wordprocessingml/2006/main" xmlns:w14="http://schemas.microsoft.com/office/word/2010/wordml" xmlns:w15="http://schemas.microsoft.com/office/word/2012/wordml" xmlns:w16cid="http://schemas.microsoft.com/office/word/2016/wordml/cid" xmlns:w16se="http://schemas.microsoft.com/office/word/2015/wordml/symex" xmlns:wpg="http://schemas.microsoft.com/office/word/2010/wordprocessingGroup" xmlns:wpi="http://schemas.microsoft.com/office/word/2010/wordprocessingInk" xmlns:wne="http://schemas.microsoft.com/office/word/2006/wordml" xmlns:wps="http://schemas.microsoft.com/office/word/2010/wordprocessingShape" mc:Ignorable="w14 w15 w16se w16cid wp14">
   <w:body>
     <w:sdt>
       <w:sdtPr>
@@ -10,6 +10,7 @@
           <w:docPartUnique/>
         </w:docPartObj>
       </w:sdtPr>
+      <w:sdtEndPr/>
       <w:sdtContent>
         <w:p>
           <w:r>
@@ -264,7 +265,7 @@
                   </wp:anchor>
                 </w:drawing>
               </mc:Choice>
-              <mc:Fallback>
+              <mc:Fallback xmlns:w16="http://schemas.microsoft.com/office/word/2018/wordml" xmlns:w16cex="http://schemas.microsoft.com/office/word/2018/wordml/cex">
                 <w:pict>
                   <v:group w14:anchorId="7C84C072" id="Group 149" o:spid="_x0000_s1026" style="position:absolute;margin-left:0;margin-top:0;width:8in;height:95.7pt;z-index:251661312;mso-width-percent:941;mso-height-percent:121;mso-top-percent:23;mso-position-horizontal:center;mso-position-horizontal-relative:page;mso-position-vertical-relative:page;mso-width-percent:941;mso-height-percent:121;mso-top-percent:23" coordorigin="" coordsize="73152,12161" o:gfxdata="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">
                     <v:shape id="Rectangle 51" o:spid="_x0000_s1027" style="position:absolute;width:73152;height:11303;visibility:visible;mso-wrap-style:square;v-text-anchor:middle" coordsize="7312660,1129665" o:gfxdata="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" path="m,l7312660,r,1129665l3619500,733425,,1091565,,xe" fillcolor="#4472c4 [3204]" stroked="f" strokeweight="1pt">
@@ -356,6 +357,7 @@
                                   <w:dataBinding w:prefixMappings="xmlns:ns0='http://purl.org/dc/elements/1.1/' xmlns:ns1='http://schemas.openxmlformats.org/package/2006/metadata/core-properties' " w:xpath="/ns1:coreProperties[1]/ns0:creator[1]" w:storeItemID="{6C3C8BC8-F283-45AE-878A-BAB7291924A1}"/>
                                   <w:text/>
                                 </w:sdtPr>
+                                <w:sdtEndPr/>
                                 <w:sdtContent>
                                   <w:p>
                                     <w:pPr>
@@ -420,6 +422,7 @@
                             <w:dataBinding w:prefixMappings="xmlns:ns0='http://purl.org/dc/elements/1.1/' xmlns:ns1='http://schemas.openxmlformats.org/package/2006/metadata/core-properties' " w:xpath="/ns1:coreProperties[1]/ns0:creator[1]" w:storeItemID="{6C3C8BC8-F283-45AE-878A-BAB7291924A1}"/>
                             <w:text/>
                           </w:sdtPr>
+                          <w:sdtEndPr/>
                           <w:sdtContent>
                             <w:p>
                               <w:pPr>
@@ -545,6 +548,7 @@
                                   <w:dataBinding w:prefixMappings="xmlns:ns0='http://schemas.microsoft.com/office/2006/coverPageProps' " w:xpath="/ns0:CoverPageProperties[1]/ns0:Abstract[1]" w:storeItemID="{55AF091B-3C7A-41E3-B477-F2FDAA23CFDA}"/>
                                   <w:text w:multiLine="1"/>
                                 </w:sdtPr>
+                                <w:sdtEndPr/>
                                 <w:sdtContent>
                                   <w:p>
                                     <w:pPr>
@@ -633,6 +637,7 @@
                             <w:dataBinding w:prefixMappings="xmlns:ns0='http://schemas.microsoft.com/office/2006/coverPageProps' " w:xpath="/ns0:CoverPageProperties[1]/ns0:Abstract[1]" w:storeItemID="{55AF091B-3C7A-41E3-B477-F2FDAA23CFDA}"/>
                             <w:text w:multiLine="1"/>
                           </w:sdtPr>
+                          <w:sdtEndPr/>
                           <w:sdtContent>
                             <w:p>
                               <w:pPr>
@@ -789,6 +794,7 @@
                                   <w:dataBinding w:prefixMappings="xmlns:ns0='http://purl.org/dc/elements/1.1/' xmlns:ns1='http://schemas.openxmlformats.org/package/2006/metadata/core-properties' " w:xpath="/ns1:coreProperties[1]/ns0:subject[1]" w:storeItemID="{6C3C8BC8-F283-45AE-878A-BAB7291924A1}"/>
                                   <w:text/>
                                 </w:sdtPr>
+                                <w:sdtEndPr/>
                                 <w:sdtContent>
                                   <w:p>
                                     <w:pPr>
@@ -890,6 +896,7 @@
                             <w:dataBinding w:prefixMappings="xmlns:ns0='http://purl.org/dc/elements/1.1/' xmlns:ns1='http://schemas.openxmlformats.org/package/2006/metadata/core-properties' " w:xpath="/ns1:coreProperties[1]/ns0:subject[1]" w:storeItemID="{6C3C8BC8-F283-45AE-878A-BAB7291924A1}"/>
                             <w:text/>
                           </w:sdtPr>
+                          <w:sdtEndPr/>
                           <w:sdtContent>
                             <w:p>
                               <w:pPr>
@@ -6053,6 +6060,11 @@
       <w:r>
         <w:t>Fast Paced</w:t>
       </w:r>
+      <w:r>
+        <w:t xml:space="preserve"> Gameplay</w:t>
+      </w:r>
+      <w:bookmarkStart w:id="9" w:name="_GoBack"/>
+      <w:bookmarkEnd w:id="9"/>
     </w:p>
     <w:p>
       <w:pPr>
@@ -6082,11 +6094,11 @@
       <w:pPr>
         <w:pStyle w:val="Heading2"/>
       </w:pPr>
-      <w:bookmarkStart w:id="9" w:name="_Toc47299117"/>
+      <w:bookmarkStart w:id="10" w:name="_Toc47299117"/>
       <w:r>
         <w:t>Game Feel/ Experience</w:t>
       </w:r>
-      <w:bookmarkEnd w:id="9"/>
+      <w:bookmarkEnd w:id="10"/>
     </w:p>
     <w:p>
       <w:r>
@@ -6118,34 +6130,34 @@
       <w:pPr>
         <w:pStyle w:val="Heading1"/>
       </w:pPr>
-      <w:bookmarkStart w:id="10" w:name="_Toc47299118"/>
       <w:bookmarkStart w:id="11" w:name="_Target_Audience"/>
+      <w:bookmarkStart w:id="12" w:name="_Toc47299118"/>
       <w:bookmarkEnd w:id="11"/>
       <w:r>
         <w:lastRenderedPageBreak/>
         <w:t>Target Audience</w:t>
       </w:r>
-      <w:bookmarkEnd w:id="10"/>
+      <w:bookmarkEnd w:id="12"/>
     </w:p>
     <w:p>
       <w:pPr>
         <w:pStyle w:val="Heading2"/>
       </w:pPr>
-      <w:bookmarkStart w:id="12" w:name="_Toc47299119"/>
+      <w:bookmarkStart w:id="13" w:name="_Toc47299119"/>
       <w:r>
         <w:t>Demographics</w:t>
       </w:r>
-      <w:bookmarkEnd w:id="12"/>
+      <w:bookmarkEnd w:id="13"/>
     </w:p>
     <w:p>
       <w:pPr>
         <w:pStyle w:val="Heading3"/>
       </w:pPr>
-      <w:bookmarkStart w:id="13" w:name="_Toc47299120"/>
+      <w:bookmarkStart w:id="14" w:name="_Toc47299120"/>
       <w:r>
         <w:t>Age</w:t>
       </w:r>
-      <w:bookmarkEnd w:id="13"/>
+      <w:bookmarkEnd w:id="14"/>
     </w:p>
     <w:p>
       <w:r>
@@ -6171,11 +6183,11 @@
       <w:pPr>
         <w:pStyle w:val="Heading3"/>
       </w:pPr>
-      <w:bookmarkStart w:id="14" w:name="_Toc47299121"/>
+      <w:bookmarkStart w:id="15" w:name="_Toc47299121"/>
       <w:r>
         <w:t>Skill</w:t>
       </w:r>
-      <w:bookmarkEnd w:id="14"/>
+      <w:bookmarkEnd w:id="15"/>
     </w:p>
     <w:p>
       <w:r>
@@ -6194,11 +6206,11 @@
       <w:pPr>
         <w:pStyle w:val="Heading3"/>
       </w:pPr>
-      <w:bookmarkStart w:id="15" w:name="_Toc47299122"/>
+      <w:bookmarkStart w:id="16" w:name="_Toc47299122"/>
       <w:r>
         <w:t>Gender</w:t>
       </w:r>
-      <w:bookmarkEnd w:id="15"/>
+      <w:bookmarkEnd w:id="16"/>
     </w:p>
     <w:p>
       <w:r>
@@ -6209,11 +6221,11 @@
       <w:pPr>
         <w:pStyle w:val="Heading3"/>
       </w:pPr>
-      <w:bookmarkStart w:id="16" w:name="_Toc47299123"/>
+      <w:bookmarkStart w:id="17" w:name="_Toc47299123"/>
       <w:r>
         <w:t>Time</w:t>
       </w:r>
-      <w:bookmarkEnd w:id="16"/>
+      <w:bookmarkEnd w:id="17"/>
     </w:p>
     <w:p>
       <w:r>
@@ -6227,11 +6239,11 @@
       <w:pPr>
         <w:pStyle w:val="Heading3"/>
       </w:pPr>
-      <w:bookmarkStart w:id="17" w:name="_Toc47299124"/>
+      <w:bookmarkStart w:id="18" w:name="_Toc47299124"/>
       <w:r>
         <w:t>Monetisation</w:t>
       </w:r>
-      <w:bookmarkEnd w:id="17"/>
+      <w:bookmarkEnd w:id="18"/>
     </w:p>
     <w:p>
       <w:r>
@@ -6245,14 +6257,14 @@
       <w:pPr>
         <w:pStyle w:val="Heading3"/>
       </w:pPr>
-      <w:bookmarkStart w:id="18" w:name="_Toc47299125"/>
+      <w:bookmarkStart w:id="19" w:name="_Toc47299125"/>
       <w:r>
         <w:t>Feature</w:t>
       </w:r>
       <w:r>
         <w:t xml:space="preserve"> Appropriate</w:t>
       </w:r>
-      <w:bookmarkEnd w:id="18"/>
+      <w:bookmarkEnd w:id="19"/>
       <w:r>
         <w:t xml:space="preserve"> </w:t>
       </w:r>
@@ -6278,22 +6290,22 @@
       <w:pPr>
         <w:pStyle w:val="Heading3"/>
       </w:pPr>
-      <w:bookmarkStart w:id="19" w:name="_Toc47299126"/>
+      <w:bookmarkStart w:id="20" w:name="_Toc47299126"/>
       <w:r>
         <w:t>Mechanic</w:t>
       </w:r>
       <w:r>
         <w:t>al Understanding</w:t>
       </w:r>
-      <w:bookmarkEnd w:id="19"/>
+      <w:bookmarkEnd w:id="20"/>
     </w:p>
     <w:p/>
     <w:p>
       <w:pPr>
         <w:pStyle w:val="Heading2"/>
       </w:pPr>
-      <w:bookmarkStart w:id="20" w:name="_Persona"/>
-      <w:bookmarkEnd w:id="20"/>
+      <w:bookmarkStart w:id="21" w:name="_Persona"/>
+      <w:bookmarkEnd w:id="21"/>
       <w:r>
         <w:t>Persona</w:t>
       </w:r>
@@ -6342,8 +6354,8 @@
       <w:pPr>
         <w:pStyle w:val="Heading2"/>
       </w:pPr>
-      <w:bookmarkStart w:id="21" w:name="_Target_Market"/>
-      <w:bookmarkEnd w:id="21"/>
+      <w:bookmarkStart w:id="22" w:name="_Target_Market"/>
+      <w:bookmarkEnd w:id="22"/>
       <w:r>
         <w:lastRenderedPageBreak/>
         <w:t>Target Market</w:t>
@@ -6385,14 +6397,14 @@
       <w:pPr>
         <w:pStyle w:val="Heading1"/>
       </w:pPr>
-      <w:bookmarkStart w:id="22" w:name="_Core_Gameplay"/>
-      <w:bookmarkStart w:id="23" w:name="_Toc47299127"/>
-      <w:bookmarkEnd w:id="22"/>
+      <w:bookmarkStart w:id="23" w:name="_Core_Gameplay"/>
+      <w:bookmarkStart w:id="24" w:name="_Toc47299127"/>
+      <w:bookmarkEnd w:id="23"/>
       <w:r>
         <w:lastRenderedPageBreak/>
         <w:t>Core Gameplay</w:t>
       </w:r>
-      <w:bookmarkEnd w:id="23"/>
+      <w:bookmarkEnd w:id="24"/>
       <w:r>
         <w:t xml:space="preserve"> </w:t>
       </w:r>
@@ -6401,11 +6413,11 @@
       <w:pPr>
         <w:pStyle w:val="Heading2"/>
       </w:pPr>
-      <w:bookmarkStart w:id="24" w:name="_Toc47299128"/>
+      <w:bookmarkStart w:id="25" w:name="_Toc47299128"/>
       <w:r>
         <w:t>Core Loops</w:t>
       </w:r>
-      <w:bookmarkEnd w:id="24"/>
+      <w:bookmarkEnd w:id="25"/>
     </w:p>
     <w:p>
       <w:pPr>
@@ -6414,14 +6426,14 @@
           <w:u w:val="single"/>
         </w:rPr>
       </w:pPr>
-      <w:bookmarkStart w:id="25" w:name="_Toc47299129"/>
+      <w:bookmarkStart w:id="26" w:name="_Toc47299129"/>
       <w:r>
         <w:rPr>
           <w:u w:val="single"/>
         </w:rPr>
         <w:t>Core Gameplay Loop</w:t>
       </w:r>
-      <w:bookmarkEnd w:id="25"/>
+      <w:bookmarkEnd w:id="26"/>
     </w:p>
     <w:p>
       <w:r>
@@ -6487,7 +6499,7 @@
           <w:u w:val="single"/>
         </w:rPr>
       </w:pPr>
-      <w:bookmarkStart w:id="26" w:name="_Toc47299130"/>
+      <w:bookmarkStart w:id="27" w:name="_Toc47299130"/>
       <w:r>
         <w:rPr>
           <w:u w:val="single"/>
@@ -6500,7 +6512,7 @@
         </w:rPr>
         <w:t>: Consuming or Collecting</w:t>
       </w:r>
-      <w:bookmarkEnd w:id="26"/>
+      <w:bookmarkEnd w:id="27"/>
     </w:p>
     <w:p/>
     <w:p>
@@ -6568,12 +6580,12 @@
       <w:pPr>
         <w:pStyle w:val="Heading3"/>
       </w:pPr>
-      <w:bookmarkStart w:id="27" w:name="_Toc47299131"/>
+      <w:bookmarkStart w:id="28" w:name="_Toc47299131"/>
       <w:r>
         <w:lastRenderedPageBreak/>
         <w:t>Feedback Loop: Energy</w:t>
       </w:r>
-      <w:bookmarkEnd w:id="27"/>
+      <w:bookmarkEnd w:id="28"/>
     </w:p>
     <w:p/>
     <w:p>
@@ -6717,7 +6729,7 @@
               </wp:anchor>
             </w:drawing>
           </mc:Choice>
-          <mc:Fallback>
+          <mc:Fallback xmlns:w16="http://schemas.microsoft.com/office/word/2018/wordml" xmlns:w16cex="http://schemas.microsoft.com/office/word/2018/wordml/cex">
             <w:pict>
               <v:group w14:anchorId="5A909920" id="Group 17" o:spid="_x0000_s1026" style="position:absolute;margin-left:31.95pt;margin-top:468.6pt;width:75.65pt;height:38pt;z-index:251666432" coordorigin=",-124" coordsize="9605,4826" o:gfxdata="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">
                 <v:rect id="Rectangle 14" o:spid="_x0000_s1027" style="position:absolute;left:397;top:-124;width:9208;height:4825;visibility:visible;mso-wrap-style:square;v-text-anchor:middle" o:gfxdata="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" fillcolor="white [3212]" stroked="f"/>
@@ -6803,12 +6815,12 @@
       <w:pPr>
         <w:pStyle w:val="Heading3"/>
       </w:pPr>
-      <w:bookmarkStart w:id="28" w:name="_Toc47299132"/>
+      <w:bookmarkStart w:id="29" w:name="_Toc47299132"/>
       <w:r>
         <w:lastRenderedPageBreak/>
         <w:t>Feedback Loop: Timer</w:t>
       </w:r>
-      <w:bookmarkEnd w:id="28"/>
+      <w:bookmarkEnd w:id="29"/>
       <w:r>
         <w:t xml:space="preserve"> </w:t>
       </w:r>
@@ -6874,13 +6886,13 @@
       <w:pPr>
         <w:pStyle w:val="Heading2"/>
       </w:pPr>
-      <w:bookmarkStart w:id="29" w:name="_Mechanics"/>
-      <w:bookmarkStart w:id="30" w:name="_Toc47299133"/>
-      <w:bookmarkEnd w:id="29"/>
+      <w:bookmarkStart w:id="30" w:name="_Mechanics"/>
+      <w:bookmarkStart w:id="31" w:name="_Toc47299133"/>
+      <w:bookmarkEnd w:id="30"/>
       <w:r>
         <w:t>Mechanics</w:t>
       </w:r>
-      <w:bookmarkEnd w:id="30"/>
+      <w:bookmarkEnd w:id="31"/>
     </w:p>
     <w:p>
       <w:pPr>
@@ -7091,24 +7103,24 @@
       <w:pPr>
         <w:pStyle w:val="Heading2"/>
       </w:pPr>
-      <w:bookmarkStart w:id="31" w:name="_Controls/_Interface"/>
-      <w:bookmarkStart w:id="32" w:name="_Toc47299134"/>
-      <w:bookmarkEnd w:id="31"/>
+      <w:bookmarkStart w:id="32" w:name="_Controls/_Interface"/>
+      <w:bookmarkStart w:id="33" w:name="_Toc47299134"/>
+      <w:bookmarkEnd w:id="32"/>
       <w:r>
         <w:lastRenderedPageBreak/>
         <w:t>Controls/ Interface</w:t>
       </w:r>
-      <w:bookmarkEnd w:id="32"/>
+      <w:bookmarkEnd w:id="33"/>
     </w:p>
     <w:p>
       <w:pPr>
         <w:pStyle w:val="Heading3"/>
       </w:pPr>
-      <w:bookmarkStart w:id="33" w:name="_Toc47299135"/>
+      <w:bookmarkStart w:id="34" w:name="_Toc47299135"/>
       <w:r>
         <w:t>Controls</w:t>
       </w:r>
-      <w:bookmarkEnd w:id="33"/>
+      <w:bookmarkEnd w:id="34"/>
     </w:p>
     <w:p>
       <w:pPr>
@@ -7488,74 +7500,74 @@
       <w:pPr>
         <w:pStyle w:val="Heading1"/>
       </w:pPr>
-      <w:bookmarkStart w:id="34" w:name="_Toc47299136"/>
+      <w:bookmarkStart w:id="35" w:name="_Toc47299136"/>
       <w:r>
         <w:lastRenderedPageBreak/>
         <w:t>Economy</w:t>
       </w:r>
-      <w:bookmarkEnd w:id="34"/>
+      <w:bookmarkEnd w:id="35"/>
     </w:p>
     <w:p>
       <w:pPr>
         <w:pStyle w:val="Heading2"/>
       </w:pPr>
-      <w:bookmarkStart w:id="35" w:name="_Toc47299137"/>
+      <w:bookmarkStart w:id="36" w:name="_Toc47299137"/>
       <w:r>
         <w:t>Economy Loops</w:t>
       </w:r>
-      <w:bookmarkEnd w:id="35"/>
+      <w:bookmarkEnd w:id="36"/>
     </w:p>
     <w:p>
       <w:pPr>
         <w:pStyle w:val="Heading2"/>
       </w:pPr>
-      <w:bookmarkStart w:id="36" w:name="_Toc47299138"/>
+      <w:bookmarkStart w:id="37" w:name="_Toc47299138"/>
       <w:r>
         <w:t>Currency</w:t>
       </w:r>
-      <w:bookmarkEnd w:id="36"/>
+      <w:bookmarkEnd w:id="37"/>
     </w:p>
     <w:p>
       <w:pPr>
         <w:pStyle w:val="Heading2"/>
       </w:pPr>
-      <w:bookmarkStart w:id="37" w:name="_Toc47299139"/>
+      <w:bookmarkStart w:id="38" w:name="_Toc47299139"/>
       <w:r>
         <w:t>Taps</w:t>
       </w:r>
-      <w:bookmarkEnd w:id="37"/>
+      <w:bookmarkEnd w:id="38"/>
     </w:p>
     <w:p>
       <w:pPr>
         <w:pStyle w:val="Heading2"/>
       </w:pPr>
-      <w:bookmarkStart w:id="38" w:name="_Toc47299140"/>
+      <w:bookmarkStart w:id="39" w:name="_Toc47299140"/>
       <w:r>
         <w:t>Sinks</w:t>
       </w:r>
-      <w:bookmarkEnd w:id="38"/>
+      <w:bookmarkEnd w:id="39"/>
     </w:p>
     <w:p>
       <w:pPr>
         <w:pStyle w:val="Heading2"/>
       </w:pPr>
-      <w:bookmarkStart w:id="39" w:name="_Toc47299141"/>
+      <w:bookmarkStart w:id="40" w:name="_Toc47299141"/>
       <w:r>
         <w:t>Levers</w:t>
       </w:r>
-      <w:bookmarkEnd w:id="39"/>
+      <w:bookmarkEnd w:id="40"/>
     </w:p>
     <w:p>
       <w:pPr>
         <w:pStyle w:val="Heading1"/>
       </w:pPr>
-      <w:bookmarkStart w:id="40" w:name="_Narrative"/>
-      <w:bookmarkStart w:id="41" w:name="_Toc47299142"/>
-      <w:bookmarkEnd w:id="40"/>
+      <w:bookmarkStart w:id="41" w:name="_Narrative"/>
+      <w:bookmarkStart w:id="42" w:name="_Toc47299142"/>
+      <w:bookmarkEnd w:id="41"/>
       <w:r>
         <w:t>Narrative</w:t>
       </w:r>
-      <w:bookmarkEnd w:id="41"/>
+      <w:bookmarkEnd w:id="42"/>
       <w:r>
         <w:t xml:space="preserve"> </w:t>
       </w:r>
@@ -7564,11 +7576,11 @@
       <w:pPr>
         <w:pStyle w:val="Heading2"/>
       </w:pPr>
-      <w:bookmarkStart w:id="42" w:name="_Toc47299143"/>
+      <w:bookmarkStart w:id="43" w:name="_Toc47299143"/>
       <w:r>
         <w:t>Context of Gameplay</w:t>
       </w:r>
-      <w:bookmarkEnd w:id="42"/>
+      <w:bookmarkEnd w:id="43"/>
       <w:r>
         <w:t xml:space="preserve"> </w:t>
       </w:r>
@@ -7585,11 +7597,11 @@
       <w:pPr>
         <w:pStyle w:val="Heading2"/>
       </w:pPr>
-      <w:bookmarkStart w:id="43" w:name="_Toc47299144"/>
+      <w:bookmarkStart w:id="44" w:name="_Toc47299144"/>
       <w:r>
         <w:t>Story</w:t>
       </w:r>
-      <w:bookmarkEnd w:id="43"/>
+      <w:bookmarkEnd w:id="44"/>
     </w:p>
     <w:p>
       <w:r>
@@ -7653,13 +7665,13 @@
       <w:pPr>
         <w:pStyle w:val="Heading2"/>
       </w:pPr>
-      <w:bookmarkStart w:id="44" w:name="_Character_Information"/>
-      <w:bookmarkStart w:id="45" w:name="_Toc47299145"/>
-      <w:bookmarkEnd w:id="44"/>
+      <w:bookmarkStart w:id="45" w:name="_Character_Information"/>
+      <w:bookmarkStart w:id="46" w:name="_Toc47299145"/>
+      <w:bookmarkEnd w:id="45"/>
       <w:r>
         <w:t>Character Information</w:t>
       </w:r>
-      <w:bookmarkEnd w:id="45"/>
+      <w:bookmarkEnd w:id="46"/>
     </w:p>
     <w:p>
       <w:r>
@@ -7681,11 +7693,11 @@
       <w:pPr>
         <w:pStyle w:val="Heading2"/>
       </w:pPr>
-      <w:bookmarkStart w:id="46" w:name="_Toc47299146"/>
+      <w:bookmarkStart w:id="47" w:name="_Toc47299146"/>
       <w:r>
         <w:t>Plot Synopsis</w:t>
       </w:r>
-      <w:bookmarkEnd w:id="46"/>
+      <w:bookmarkEnd w:id="47"/>
     </w:p>
     <w:p>
       <w:pPr>
@@ -7777,11 +7789,11 @@
       <w:pPr>
         <w:pStyle w:val="Heading2"/>
       </w:pPr>
-      <w:bookmarkStart w:id="47" w:name="_Toc47299147"/>
+      <w:bookmarkStart w:id="48" w:name="_Toc47299147"/>
       <w:r>
         <w:t>Gameplay Synopsis</w:t>
       </w:r>
-      <w:bookmarkEnd w:id="47"/>
+      <w:bookmarkEnd w:id="48"/>
     </w:p>
     <w:p>
       <w:pPr>
@@ -7995,24 +8007,24 @@
       <w:pPr>
         <w:pStyle w:val="Heading1"/>
       </w:pPr>
-      <w:bookmarkStart w:id="48" w:name="_Art_Direction"/>
-      <w:bookmarkStart w:id="49" w:name="_Toc47299148"/>
-      <w:bookmarkEnd w:id="48"/>
+      <w:bookmarkStart w:id="49" w:name="_Art_Direction"/>
+      <w:bookmarkStart w:id="50" w:name="_Toc47299148"/>
+      <w:bookmarkEnd w:id="49"/>
       <w:r>
         <w:lastRenderedPageBreak/>
         <w:t>Art Direction</w:t>
       </w:r>
-      <w:bookmarkEnd w:id="49"/>
+      <w:bookmarkEnd w:id="50"/>
     </w:p>
     <w:p>
       <w:pPr>
         <w:pStyle w:val="Heading2"/>
       </w:pPr>
-      <w:bookmarkStart w:id="50" w:name="_Toc47299149"/>
+      <w:bookmarkStart w:id="51" w:name="_Toc47299149"/>
       <w:r>
         <w:t>Art Style</w:t>
       </w:r>
-      <w:bookmarkEnd w:id="50"/>
+      <w:bookmarkEnd w:id="51"/>
     </w:p>
     <w:p>
       <w:r>
@@ -8023,11 +8035,11 @@
       <w:pPr>
         <w:pStyle w:val="Heading2"/>
       </w:pPr>
-      <w:bookmarkStart w:id="51" w:name="_Toc47299150"/>
+      <w:bookmarkStart w:id="52" w:name="_Toc47299150"/>
       <w:r>
         <w:t>Visual References</w:t>
       </w:r>
-      <w:bookmarkEnd w:id="51"/>
+      <w:bookmarkEnd w:id="52"/>
     </w:p>
     <w:p>
       <w:r>
@@ -8290,24 +8302,24 @@
       <w:pPr>
         <w:pStyle w:val="Heading1"/>
       </w:pPr>
-      <w:bookmarkStart w:id="52" w:name="_Audio_Direction"/>
-      <w:bookmarkStart w:id="53" w:name="_Toc47299151"/>
-      <w:bookmarkEnd w:id="52"/>
+      <w:bookmarkStart w:id="53" w:name="_Audio_Direction"/>
+      <w:bookmarkStart w:id="54" w:name="_Toc47299151"/>
+      <w:bookmarkEnd w:id="53"/>
       <w:r>
         <w:lastRenderedPageBreak/>
         <w:t>Audio Direction</w:t>
       </w:r>
-      <w:bookmarkEnd w:id="53"/>
+      <w:bookmarkEnd w:id="54"/>
     </w:p>
     <w:p>
       <w:pPr>
         <w:pStyle w:val="Heading2"/>
       </w:pPr>
-      <w:bookmarkStart w:id="54" w:name="_Toc47299152"/>
+      <w:bookmarkStart w:id="55" w:name="_Toc47299152"/>
       <w:r>
         <w:t>Music</w:t>
       </w:r>
-      <w:bookmarkEnd w:id="54"/>
+      <w:bookmarkEnd w:id="55"/>
       <w:r>
         <w:t xml:space="preserve"> </w:t>
       </w:r>
@@ -8364,11 +8376,11 @@
       <w:pPr>
         <w:pStyle w:val="Heading2"/>
       </w:pPr>
-      <w:bookmarkStart w:id="55" w:name="_Toc47299153"/>
+      <w:bookmarkStart w:id="56" w:name="_Toc47299153"/>
       <w:r>
         <w:t>Sound Effects</w:t>
       </w:r>
-      <w:bookmarkEnd w:id="55"/>
+      <w:bookmarkEnd w:id="56"/>
     </w:p>
     <w:p>
       <w:pPr>
@@ -8487,9 +8499,9 @@
       <w:pPr>
         <w:pStyle w:val="Heading1"/>
       </w:pPr>
-      <w:bookmarkStart w:id="56" w:name="_Technical_Information"/>
-      <w:bookmarkStart w:id="57" w:name="_Toc47299154"/>
-      <w:bookmarkEnd w:id="56"/>
+      <w:bookmarkStart w:id="57" w:name="_Technical_Information"/>
+      <w:bookmarkStart w:id="58" w:name="_Toc47299154"/>
+      <w:bookmarkEnd w:id="57"/>
       <w:r>
         <w:lastRenderedPageBreak/>
         <w:t xml:space="preserve">Technical </w:t>
@@ -8497,7 +8509,7 @@
       <w:r>
         <w:t>Information</w:t>
       </w:r>
-      <w:bookmarkEnd w:id="57"/>
+      <w:bookmarkEnd w:id="58"/>
     </w:p>
     <w:p>
       <w:r>
@@ -8508,11 +8520,11 @@
       <w:pPr>
         <w:pStyle w:val="Heading2"/>
       </w:pPr>
-      <w:bookmarkStart w:id="58" w:name="_Toc47299155"/>
+      <w:bookmarkStart w:id="59" w:name="_Toc47299155"/>
       <w:r>
         <w:t>Target Platform</w:t>
       </w:r>
-      <w:bookmarkEnd w:id="58"/>
+      <w:bookmarkEnd w:id="59"/>
     </w:p>
     <w:p>
       <w:r>
@@ -8523,11 +8535,11 @@
       <w:pPr>
         <w:pStyle w:val="Heading2"/>
       </w:pPr>
-      <w:bookmarkStart w:id="59" w:name="_Toc47299156"/>
+      <w:bookmarkStart w:id="60" w:name="_Toc47299156"/>
       <w:r>
         <w:t>Engine</w:t>
       </w:r>
-      <w:bookmarkEnd w:id="59"/>
+      <w:bookmarkEnd w:id="60"/>
     </w:p>
     <w:p>
       <w:r>
@@ -8538,22 +8550,22 @@
       <w:pPr>
         <w:pStyle w:val="Heading2"/>
       </w:pPr>
-      <w:bookmarkStart w:id="60" w:name="_Toc47299157"/>
+      <w:bookmarkStart w:id="61" w:name="_Toc47299157"/>
       <w:r>
         <w:t>Limitations</w:t>
       </w:r>
-      <w:bookmarkEnd w:id="60"/>
+      <w:bookmarkEnd w:id="61"/>
     </w:p>
     <w:p/>
     <w:p>
       <w:pPr>
         <w:pStyle w:val="Heading2"/>
       </w:pPr>
-      <w:bookmarkStart w:id="61" w:name="_Toc47299158"/>
+      <w:bookmarkStart w:id="62" w:name="_Toc47299158"/>
       <w:r>
         <w:t>Platform Specifications</w:t>
       </w:r>
-      <w:bookmarkEnd w:id="61"/>
+      <w:bookmarkEnd w:id="62"/>
     </w:p>
     <w:tbl>
       <w:tblPr>
@@ -9710,34 +9722,34 @@
       <w:pPr>
         <w:pStyle w:val="Heading1"/>
       </w:pPr>
-      <w:bookmarkStart w:id="62" w:name="_Production_Information"/>
-      <w:bookmarkStart w:id="63" w:name="_Toc47299159"/>
-      <w:bookmarkEnd w:id="62"/>
+      <w:bookmarkStart w:id="63" w:name="_Production_Information"/>
+      <w:bookmarkStart w:id="64" w:name="_Toc47299159"/>
+      <w:bookmarkEnd w:id="63"/>
       <w:r>
         <w:lastRenderedPageBreak/>
         <w:t>Production Information</w:t>
       </w:r>
-      <w:bookmarkEnd w:id="63"/>
+      <w:bookmarkEnd w:id="64"/>
     </w:p>
     <w:p>
       <w:pPr>
         <w:pStyle w:val="Heading2"/>
       </w:pPr>
-      <w:bookmarkStart w:id="64" w:name="_Toc47299160"/>
+      <w:bookmarkStart w:id="65" w:name="_Toc47299160"/>
       <w:r>
         <w:t>Production Software</w:t>
       </w:r>
-      <w:bookmarkEnd w:id="64"/>
+      <w:bookmarkEnd w:id="65"/>
     </w:p>
     <w:p>
       <w:pPr>
         <w:pStyle w:val="Heading3"/>
       </w:pPr>
-      <w:bookmarkStart w:id="65" w:name="_Toc47299161"/>
+      <w:bookmarkStart w:id="66" w:name="_Toc47299161"/>
       <w:r>
         <w:t>Game Engine</w:t>
       </w:r>
-      <w:bookmarkEnd w:id="65"/>
+      <w:bookmarkEnd w:id="66"/>
     </w:p>
     <w:p>
       <w:r>
@@ -9748,11 +9760,11 @@
       <w:pPr>
         <w:pStyle w:val="Heading3"/>
       </w:pPr>
-      <w:bookmarkStart w:id="66" w:name="_Toc47299162"/>
+      <w:bookmarkStart w:id="67" w:name="_Toc47299162"/>
       <w:r>
         <w:t>Programming</w:t>
       </w:r>
-      <w:bookmarkEnd w:id="66"/>
+      <w:bookmarkEnd w:id="67"/>
     </w:p>
     <w:p>
       <w:r>
@@ -9768,11 +9780,11 @@
       <w:pPr>
         <w:pStyle w:val="Heading3"/>
       </w:pPr>
-      <w:bookmarkStart w:id="67" w:name="_Toc47299163"/>
+      <w:bookmarkStart w:id="68" w:name="_Toc47299163"/>
       <w:r>
         <w:t>Art Software</w:t>
       </w:r>
-      <w:bookmarkEnd w:id="67"/>
+      <w:bookmarkEnd w:id="68"/>
     </w:p>
     <w:p>
       <w:r>
@@ -9818,11 +9830,11 @@
       <w:pPr>
         <w:pStyle w:val="Heading3"/>
       </w:pPr>
-      <w:bookmarkStart w:id="68" w:name="_Toc47299164"/>
+      <w:bookmarkStart w:id="69" w:name="_Toc47299164"/>
       <w:r>
         <w:t>Audio Design</w:t>
       </w:r>
-      <w:bookmarkEnd w:id="68"/>
+      <w:bookmarkEnd w:id="69"/>
     </w:p>
     <w:p>
       <w:r>
@@ -9843,24 +9855,24 @@
       <w:pPr>
         <w:pStyle w:val="Heading2"/>
       </w:pPr>
-      <w:bookmarkStart w:id="69" w:name="_Toc47299165"/>
       <w:bookmarkStart w:id="70" w:name="_Milestones"/>
+      <w:bookmarkStart w:id="71" w:name="_Toc47299165"/>
       <w:bookmarkEnd w:id="70"/>
       <w:r>
         <w:lastRenderedPageBreak/>
         <w:t>Milestones</w:t>
       </w:r>
-      <w:bookmarkEnd w:id="69"/>
+      <w:bookmarkEnd w:id="71"/>
     </w:p>
     <w:p>
       <w:pPr>
         <w:pStyle w:val="Heading3"/>
       </w:pPr>
-      <w:bookmarkStart w:id="71" w:name="_Toc47299166"/>
+      <w:bookmarkStart w:id="72" w:name="_Toc47299166"/>
       <w:r>
         <w:t>Alpha</w:t>
       </w:r>
-      <w:bookmarkEnd w:id="71"/>
+      <w:bookmarkEnd w:id="72"/>
     </w:p>
     <w:tbl>
       <w:tblPr>
@@ -10033,11 +10045,11 @@
       <w:pPr>
         <w:pStyle w:val="Heading3"/>
       </w:pPr>
-      <w:bookmarkStart w:id="72" w:name="_Toc47299167"/>
+      <w:bookmarkStart w:id="73" w:name="_Toc47299167"/>
       <w:r>
         <w:t>Beta</w:t>
       </w:r>
-      <w:bookmarkEnd w:id="72"/>
+      <w:bookmarkEnd w:id="73"/>
     </w:p>
     <w:tbl>
       <w:tblPr>
@@ -10186,11 +10198,11 @@
       <w:pPr>
         <w:pStyle w:val="Heading3"/>
       </w:pPr>
-      <w:bookmarkStart w:id="73" w:name="_Toc47299168"/>
+      <w:bookmarkStart w:id="74" w:name="_Toc47299168"/>
       <w:r>
         <w:t>Gold</w:t>
       </w:r>
-      <w:bookmarkEnd w:id="73"/>
+      <w:bookmarkEnd w:id="74"/>
     </w:p>
     <w:tbl>
       <w:tblPr>
@@ -10332,44 +10344,44 @@
       <w:pPr>
         <w:pStyle w:val="Heading1"/>
       </w:pPr>
-      <w:bookmarkStart w:id="74" w:name="_Toc47299169"/>
+      <w:bookmarkStart w:id="75" w:name="_Toc47299169"/>
       <w:r>
         <w:lastRenderedPageBreak/>
         <w:t>Archive</w:t>
       </w:r>
-      <w:bookmarkEnd w:id="74"/>
+      <w:bookmarkEnd w:id="75"/>
     </w:p>
     <w:p>
       <w:pPr>
         <w:pStyle w:val="Heading1"/>
       </w:pPr>
-      <w:bookmarkStart w:id="75" w:name="_Toc47299170"/>
+      <w:bookmarkStart w:id="76" w:name="_Toc47299170"/>
       <w:r>
         <w:t>Version History</w:t>
       </w:r>
-      <w:bookmarkEnd w:id="75"/>
+      <w:bookmarkEnd w:id="76"/>
     </w:p>
     <w:p>
       <w:pPr>
         <w:pStyle w:val="Heading2"/>
       </w:pPr>
-      <w:bookmarkStart w:id="76" w:name="_Change_Log"/>
-      <w:bookmarkStart w:id="77" w:name="_Toc47299171"/>
-      <w:bookmarkEnd w:id="76"/>
+      <w:bookmarkStart w:id="77" w:name="_Change_Log"/>
+      <w:bookmarkStart w:id="78" w:name="_Toc47299171"/>
+      <w:bookmarkEnd w:id="77"/>
       <w:r>
         <w:t>Change Log</w:t>
       </w:r>
-      <w:bookmarkEnd w:id="77"/>
+      <w:bookmarkEnd w:id="78"/>
     </w:p>
     <w:p>
       <w:pPr>
         <w:pStyle w:val="Heading3"/>
       </w:pPr>
-      <w:bookmarkStart w:id="78" w:name="_Toc47299172"/>
+      <w:bookmarkStart w:id="79" w:name="_Toc47299172"/>
       <w:r>
         <w:t>Version 1.0</w:t>
       </w:r>
-      <w:bookmarkEnd w:id="78"/>
+      <w:bookmarkEnd w:id="79"/>
     </w:p>
     <w:p>
       <w:r>
@@ -10383,11 +10395,11 @@
       <w:pPr>
         <w:pStyle w:val="Heading3"/>
       </w:pPr>
-      <w:bookmarkStart w:id="79" w:name="_Toc47299173"/>
+      <w:bookmarkStart w:id="80" w:name="_Toc47299173"/>
       <w:r>
         <w:t>Version 1.1</w:t>
       </w:r>
-      <w:bookmarkEnd w:id="79"/>
+      <w:bookmarkEnd w:id="80"/>
     </w:p>
     <w:p>
       <w:r>
@@ -10459,7 +10471,7 @@
       <w:pPr>
         <w:pStyle w:val="Heading3"/>
       </w:pPr>
-      <w:bookmarkStart w:id="80" w:name="_Toc47299174"/>
+      <w:bookmarkStart w:id="81" w:name="_Toc47299174"/>
       <w:r>
         <w:lastRenderedPageBreak/>
         <w:t>Version 1.2</w:t>
@@ -10467,7 +10479,7 @@
       <w:r>
         <w:t>.0</w:t>
       </w:r>
-      <w:bookmarkEnd w:id="80"/>
+      <w:bookmarkEnd w:id="81"/>
       <w:r>
         <w:t xml:space="preserve"> </w:t>
       </w:r>
@@ -10542,12 +10554,12 @@
       <w:pPr>
         <w:pStyle w:val="Heading3"/>
       </w:pPr>
-      <w:bookmarkStart w:id="81" w:name="_Toc47299175"/>
+      <w:bookmarkStart w:id="82" w:name="_Toc47299175"/>
       <w:r>
         <w:lastRenderedPageBreak/>
         <w:t>Version 1.2.1</w:t>
       </w:r>
-      <w:bookmarkEnd w:id="81"/>
+      <w:bookmarkEnd w:id="82"/>
     </w:p>
     <w:p>
       <w:r>
@@ -10655,11 +10667,11 @@
       <w:pPr>
         <w:pStyle w:val="Heading3"/>
       </w:pPr>
-      <w:bookmarkStart w:id="82" w:name="_Toc47299176"/>
+      <w:bookmarkStart w:id="83" w:name="_Toc47299176"/>
       <w:r>
         <w:t>Version 1.3</w:t>
       </w:r>
-      <w:bookmarkEnd w:id="82"/>
+      <w:bookmarkEnd w:id="83"/>
     </w:p>
     <w:p>
       <w:r>
@@ -10744,7 +10756,7 @@
 </file>
 
 <file path=word/numbering.xml><?xml version="1.0" encoding="utf-8"?>
-<w:numbering xmlns:wpc="http://schemas.microsoft.com/office/word/2010/wordprocessingCanvas" xmlns:cx="http://schemas.microsoft.com/office/drawing/2014/chartex" xmlns:cx1="http://schemas.microsoft.com/office/drawing/2015/9/8/chartex" xmlns:cx2="http://schemas.microsoft.com/office/drawing/2015/10/21/chartex" xmlns:cx3="http://schemas.microsoft.com/office/drawing/2016/5/9/chartex" xmlns:cx4="http://schemas.microsoft.com/office/drawing/2016/5/10/chartex" xmlns:cx5="http://schemas.microsoft.com/office/drawing/2016/5/11/chartex" xmlns:cx6="http://schemas.microsoft.com/office/drawing/2016/5/12/chartex" xmlns:cx7="http://schemas.microsoft.com/office/drawing/2016/5/13/chartex" xmlns:cx8="http://schemas.microsoft.com/office/drawing/2016/5/14/chartex" xmlns:mc="http://schemas.openxmlformats.org/markup-compatibility/2006" xmlns:aink="http://schemas.microsoft.com/office/drawing/2016/ink" xmlns:am3d="http://schemas.microsoft.com/office/drawing/2017/model3d" xmlns:o="urn:schemas-microsoft-com:office:office" xmlns:r="http://schemas.openxmlformats.org/officeDocument/2006/relationships" xmlns:m="http://schemas.openxmlformats.org/officeDocument/2006/math" xmlns:v="urn:schemas-microsoft-com:vml" xmlns:wp14="http://schemas.microsoft.com/office/word/2010/wordprocessingDrawing" xmlns:wp="http://schemas.openxmlformats.org/drawingml/2006/wordprocessingDrawing" xmlns:w10="urn:schemas-microsoft-com:office:word" xmlns:w="http://schemas.openxmlformats.org/wordprocessingml/2006/main" xmlns:w14="http://schemas.microsoft.com/office/word/2010/wordml" xmlns:w15="http://schemas.microsoft.com/office/word/2012/wordml" xmlns:w16cex="http://schemas.microsoft.com/office/word/2018/wordml/cex" xmlns:w16cid="http://schemas.microsoft.com/office/word/2016/wordml/cid" xmlns:w16="http://schemas.microsoft.com/office/word/2018/wordml" xmlns:w16se="http://schemas.microsoft.com/office/word/2015/wordml/symex" xmlns:wpg="http://schemas.microsoft.com/office/word/2010/wordprocessingGroup" xmlns:wpi="http://schemas.microsoft.com/office/word/2010/wordprocessingInk" xmlns:wne="http://schemas.microsoft.com/office/word/2006/wordml" xmlns:wps="http://schemas.microsoft.com/office/word/2010/wordprocessingShape" mc:Ignorable="w14 w15 w16se w16cid w16 w16cex wp14">
+<w:numbering xmlns:wpc="http://schemas.microsoft.com/office/word/2010/wordprocessingCanvas" xmlns:cx="http://schemas.microsoft.com/office/drawing/2014/chartex" xmlns:cx1="http://schemas.microsoft.com/office/drawing/2015/9/8/chartex" xmlns:cx2="http://schemas.microsoft.com/office/drawing/2015/10/21/chartex" xmlns:cx3="http://schemas.microsoft.com/office/drawing/2016/5/9/chartex" xmlns:cx4="http://schemas.microsoft.com/office/drawing/2016/5/10/chartex" xmlns:cx5="http://schemas.microsoft.com/office/drawing/2016/5/11/chartex" xmlns:cx6="http://schemas.microsoft.com/office/drawing/2016/5/12/chartex" xmlns:cx7="http://schemas.microsoft.com/office/drawing/2016/5/13/chartex" xmlns:cx8="http://schemas.microsoft.com/office/drawing/2016/5/14/chartex" xmlns:mc="http://schemas.openxmlformats.org/markup-compatibility/2006" xmlns:aink="http://schemas.microsoft.com/office/drawing/2016/ink" xmlns:am3d="http://schemas.microsoft.com/office/drawing/2017/model3d" xmlns:o="urn:schemas-microsoft-com:office:office" xmlns:r="http://schemas.openxmlformats.org/officeDocument/2006/relationships" xmlns:m="http://schemas.openxmlformats.org/officeDocument/2006/math" xmlns:v="urn:schemas-microsoft-com:vml" xmlns:wp14="http://schemas.microsoft.com/office/word/2010/wordprocessingDrawing" xmlns:wp="http://schemas.openxmlformats.org/drawingml/2006/wordprocessingDrawing" xmlns:w10="urn:schemas-microsoft-com:office:word" xmlns:w="http://schemas.openxmlformats.org/wordprocessingml/2006/main" xmlns:w14="http://schemas.microsoft.com/office/word/2010/wordml" xmlns:w15="http://schemas.microsoft.com/office/word/2012/wordml" xmlns:w16cid="http://schemas.microsoft.com/office/word/2016/wordml/cid" xmlns:w16se="http://schemas.microsoft.com/office/word/2015/wordml/symex" xmlns:wpg="http://schemas.microsoft.com/office/word/2010/wordprocessingGroup" xmlns:wpi="http://schemas.microsoft.com/office/word/2010/wordprocessingInk" xmlns:wne="http://schemas.microsoft.com/office/word/2006/wordml" xmlns:wps="http://schemas.microsoft.com/office/word/2010/wordprocessingShape" mc:Ignorable="w14 w15 w16se w16cid wp14">
   <w:abstractNum w:abstractNumId="0" w15:restartNumberingAfterBreak="0">
     <w:nsid w:val="02326D31"/>
     <w:multiLevelType w:val="hybridMultilevel"/>
@@ -12731,7 +12743,7 @@
 </file>
 
 <file path=word/styles.xml><?xml version="1.0" encoding="utf-8"?>
-<w:styles xmlns:mc="http://schemas.openxmlformats.org/markup-compatibility/2006" xmlns:r="http://schemas.openxmlformats.org/officeDocument/2006/relationships" xmlns:w="http://schemas.openxmlformats.org/wordprocessingml/2006/main" xmlns:w14="http://schemas.microsoft.com/office/word/2010/wordml" xmlns:w15="http://schemas.microsoft.com/office/word/2012/wordml" xmlns:w16cex="http://schemas.microsoft.com/office/word/2018/wordml/cex" xmlns:w16cid="http://schemas.microsoft.com/office/word/2016/wordml/cid" xmlns:w16="http://schemas.microsoft.com/office/word/2018/wordml" xmlns:w16se="http://schemas.microsoft.com/office/word/2015/wordml/symex" mc:Ignorable="w14 w15 w16se w16cid w16 w16cex">
+<w:styles xmlns:mc="http://schemas.openxmlformats.org/markup-compatibility/2006" xmlns:r="http://schemas.openxmlformats.org/officeDocument/2006/relationships" xmlns:w="http://schemas.openxmlformats.org/wordprocessingml/2006/main" xmlns:w14="http://schemas.microsoft.com/office/word/2010/wordml" xmlns:w15="http://schemas.microsoft.com/office/word/2012/wordml" xmlns:w16cid="http://schemas.microsoft.com/office/word/2016/wordml/cid" xmlns:w16se="http://schemas.microsoft.com/office/word/2015/wordml/symex" mc:Ignorable="w14 w15 w16se w16cid">
   <w:docDefaults>
     <w:rPrDefault>
       <w:rPr>
@@ -12747,7 +12759,7 @@
       </w:pPr>
     </w:pPrDefault>
   </w:docDefaults>
-  <w:latentStyles w:defLockedState="0" w:defUIPriority="99" w:defSemiHidden="0" w:defUnhideWhenUsed="0" w:defQFormat="0" w:count="376">
+  <w:latentStyles w:defLockedState="0" w:defUIPriority="99" w:defSemiHidden="0" w:defUnhideWhenUsed="0" w:defQFormat="0" w:count="375">
     <w:lsdException w:name="Normal" w:uiPriority="0" w:qFormat="1"/>
     <w:lsdException w:name="heading 1" w:uiPriority="9" w:qFormat="1"/>
     <w:lsdException w:name="heading 2" w:semiHidden="1" w:uiPriority="9" w:unhideWhenUsed="1" w:qFormat="1"/>
@@ -12853,6 +12865,7 @@
     <w:lsdException w:name="HTML Sample" w:semiHidden="1" w:unhideWhenUsed="1"/>
     <w:lsdException w:name="HTML Typewriter" w:semiHidden="1" w:unhideWhenUsed="1"/>
     <w:lsdException w:name="HTML Variable" w:semiHidden="1" w:unhideWhenUsed="1"/>
+    <w:lsdException w:name="Normal Table" w:semiHidden="1" w:unhideWhenUsed="1"/>
     <w:lsdException w:name="annotation subject" w:semiHidden="1" w:unhideWhenUsed="1"/>
     <w:lsdException w:name="No List" w:semiHidden="1" w:unhideWhenUsed="1"/>
     <w:lsdException w:name="Outline List 1" w:semiHidden="1" w:unhideWhenUsed="1"/>
@@ -12899,8 +12912,10 @@
     <w:lsdException w:name="Table Subtle 2" w:semiHidden="1" w:unhideWhenUsed="1"/>
     <w:lsdException w:name="Table Web 1" w:semiHidden="1" w:unhideWhenUsed="1"/>
     <w:lsdException w:name="Table Web 2" w:semiHidden="1" w:unhideWhenUsed="1"/>
+    <w:lsdException w:name="Table Web 3" w:semiHidden="1" w:unhideWhenUsed="1"/>
     <w:lsdException w:name="Balloon Text" w:semiHidden="1" w:unhideWhenUsed="1"/>
     <w:lsdException w:name="Table Grid" w:uiPriority="39"/>
+    <w:lsdException w:name="Table Theme" w:semiHidden="1" w:unhideWhenUsed="1"/>
     <w:lsdException w:name="Placeholder Text" w:semiHidden="1"/>
     <w:lsdException w:name="No Spacing" w:uiPriority="1" w:qFormat="1"/>
     <w:lsdException w:name="Light Shading" w:uiPriority="60"/>
@@ -13120,7 +13135,6 @@
     <w:lsdException w:name="Smart Hyperlink" w:semiHidden="1" w:unhideWhenUsed="1"/>
     <w:lsdException w:name="Hashtag" w:semiHidden="1" w:unhideWhenUsed="1"/>
     <w:lsdException w:name="Unresolved Mention" w:semiHidden="1" w:unhideWhenUsed="1"/>
-    <w:lsdException w:name="Smart Link" w:semiHidden="1" w:unhideWhenUsed="1"/>
   </w:latentStyles>
   <w:style w:type="paragraph" w:default="1" w:styleId="Normal">
     <w:name w:val="Normal"/>
@@ -13194,6 +13208,7 @@
   <w:style w:type="character" w:default="1" w:styleId="DefaultParagraphFont">
     <w:name w:val="Default Paragraph Font"/>
     <w:uiPriority w:val="1"/>
+    <w:semiHidden/>
     <w:unhideWhenUsed/>
   </w:style>
   <w:style w:type="table" w:default="1" w:styleId="TableNormal">
@@ -13796,7 +13811,7 @@
 </file>
 
 <file path=customXml/itemProps2.xml><?xml version="1.0" encoding="utf-8"?>
-<ds:datastoreItem xmlns:ds="http://schemas.openxmlformats.org/officeDocument/2006/customXml" ds:itemID="{4C1DCEB1-DC0B-484F-BF7F-EB9845BF0061}">
+<ds:datastoreItem xmlns:ds="http://schemas.openxmlformats.org/officeDocument/2006/customXml" ds:itemID="{4E6C82CD-D5B3-49D7-BB74-DD233D2AA670}">
   <ds:schemaRefs>
     <ds:schemaRef ds:uri="http://schemas.openxmlformats.org/officeDocument/2006/bibliography"/>
   </ds:schemaRefs>

</xml_diff>

<commit_message>
Design Documentation Complete + new scene
</commit_message>
<xml_diff>
--- a/Documentation/Pre_Production_Docs/Omni_GDD.docx
+++ b/Documentation/Pre_Production_Docs/Omni_GDD.docx
@@ -265,7 +265,7 @@
                   </wp:anchor>
                 </w:drawing>
               </mc:Choice>
-              <mc:Fallback xmlns:w16="http://schemas.microsoft.com/office/word/2018/wordml" xmlns:w16cex="http://schemas.microsoft.com/office/word/2018/wordml/cex">
+              <mc:Fallback xmlns:w16cex="http://schemas.microsoft.com/office/word/2018/wordml/cex" xmlns:w16="http://schemas.microsoft.com/office/word/2018/wordml">
                 <w:pict>
                   <v:group w14:anchorId="7C84C072" id="Group 149" o:spid="_x0000_s1026" style="position:absolute;margin-left:0;margin-top:0;width:8in;height:95.7pt;z-index:251661312;mso-width-percent:941;mso-height-percent:121;mso-top-percent:23;mso-position-horizontal:center;mso-position-horizontal-relative:page;mso-position-vertical-relative:page;mso-width-percent:941;mso-height-percent:121;mso-top-percent:23" coordorigin="" coordsize="73152,12161" o:gfxdata="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">
                     <v:shape id="Rectangle 51" o:spid="_x0000_s1027" style="position:absolute;width:73152;height:11303;visibility:visible;mso-wrap-style:square;v-text-anchor:middle" coordsize="7312660,1129665" o:gfxdata="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" path="m,l7312660,r,1129665l3619500,733425,,1091565,,xe" fillcolor="#4472c4 [3204]" stroked="f" strokeweight="1pt">
@@ -532,15 +532,7 @@
                                     <w:sz w:val="28"/>
                                     <w:szCs w:val="28"/>
                                   </w:rPr>
-                                  <w:t xml:space="preserve">Version </w:t>
-                                </w:r>
-                                <w:r>
-                                  <w:rPr>
-                                    <w:color w:val="4472C4" w:themeColor="accent1"/>
-                                    <w:sz w:val="28"/>
-                                    <w:szCs w:val="28"/>
-                                  </w:rPr>
-                                  <w:t>1.</w:t>
+                                  <w:t>Version 1.</w:t>
                                 </w:r>
                                 <w:r>
                                   <w:rPr>
@@ -558,8 +550,6 @@
                                   </w:rPr>
                                   <w:t>.1</w:t>
                                 </w:r>
-                                <w:bookmarkStart w:id="0" w:name="_GoBack"/>
-                                <w:bookmarkEnd w:id="0"/>
                               </w:p>
                               <w:sdt>
                                 <w:sdtPr>
@@ -647,15 +637,7 @@
                               <w:sz w:val="28"/>
                               <w:szCs w:val="28"/>
                             </w:rPr>
-                            <w:t xml:space="preserve">Version </w:t>
-                          </w:r>
-                          <w:r>
-                            <w:rPr>
-                              <w:color w:val="4472C4" w:themeColor="accent1"/>
-                              <w:sz w:val="28"/>
-                              <w:szCs w:val="28"/>
-                            </w:rPr>
-                            <w:t>1.</w:t>
+                            <w:t>Version 1.</w:t>
                           </w:r>
                           <w:r>
                             <w:rPr>
@@ -673,8 +655,6 @@
                             </w:rPr>
                             <w:t>.1</w:t>
                           </w:r>
-                          <w:bookmarkStart w:id="1" w:name="_GoBack"/>
-                          <w:bookmarkEnd w:id="1"/>
                         </w:p>
                         <w:sdt>
                           <w:sdtPr>
@@ -6088,50 +6068,55 @@
       <w:pPr>
         <w:pStyle w:val="Heading1"/>
       </w:pPr>
-      <w:bookmarkStart w:id="2" w:name="_Game_Overview"/>
-      <w:bookmarkStart w:id="3" w:name="_Toc47387867"/>
-      <w:bookmarkEnd w:id="2"/>
+      <w:bookmarkStart w:id="0" w:name="_Game_Overview"/>
+      <w:bookmarkStart w:id="1" w:name="_Toc47387867"/>
+      <w:bookmarkEnd w:id="0"/>
       <w:r>
         <w:lastRenderedPageBreak/>
         <w:t>Game Overview</w:t>
       </w:r>
+      <w:bookmarkEnd w:id="1"/>
+    </w:p>
+    <w:p>
+      <w:pPr>
+        <w:pStyle w:val="Heading2"/>
+      </w:pPr>
+      <w:bookmarkStart w:id="2" w:name="_Toc47387868"/>
+      <w:r>
+        <w:t>Summary</w:t>
+      </w:r>
+      <w:bookmarkEnd w:id="2"/>
+    </w:p>
+    <w:p>
+      <w:r>
+        <w:t xml:space="preserve">Guudo, an intergalactic alien species has been given the task of searching and spreading life on Planet Earth. However, upon arrival to Earth Guudo crash lands in the middle of the production set of Space Stars </w:t>
+      </w:r>
+      <w:r>
+        <w:t>Galactica</w:t>
+      </w:r>
+      <w:r>
+        <w:t xml:space="preserve">. </w:t>
+      </w:r>
+      <w:r>
+        <w:t>In panic not to be discovered by the existing life on earth Guudo must blend in to fit in with the humans by any means necessary, even if it means using found objects to make the perfect human body</w:t>
+      </w:r>
+      <w:r>
+        <w:t>… or so it hopes.</w:t>
+      </w:r>
+      <w:bookmarkStart w:id="3" w:name="_GoBack"/>
       <w:bookmarkEnd w:id="3"/>
     </w:p>
     <w:p>
       <w:pPr>
         <w:pStyle w:val="Heading2"/>
       </w:pPr>
-      <w:bookmarkStart w:id="4" w:name="_Toc47387868"/>
-      <w:r>
-        <w:t>Summary</w:t>
-      </w:r>
+      <w:bookmarkStart w:id="4" w:name="_Theme"/>
+      <w:bookmarkStart w:id="5" w:name="_Toc47387869"/>
       <w:bookmarkEnd w:id="4"/>
-    </w:p>
-    <w:p>
-      <w:r>
-        <w:t xml:space="preserve">Guudo, an intergalactic alien species has been given the task of searching and spreading life on Planet Earth. However, upon arrival to Earth Guudo crash lands in the middle of the production set of Space Stars </w:t>
-      </w:r>
-      <w:r>
-        <w:t>Galactica</w:t>
-      </w:r>
-      <w:r>
-        <w:t xml:space="preserve">. </w:t>
-      </w:r>
-      <w:r>
-        <w:t xml:space="preserve">In panic not to be discovered by the existing life on earth Guudo must blend in to fit in with the humans by any means necessary, even if it means using found objects to make the perfect human body. </w:t>
-      </w:r>
-    </w:p>
-    <w:p>
-      <w:pPr>
-        <w:pStyle w:val="Heading2"/>
-      </w:pPr>
-      <w:bookmarkStart w:id="5" w:name="_Theme"/>
-      <w:bookmarkStart w:id="6" w:name="_Toc47387869"/>
+      <w:r>
+        <w:t>Theme</w:t>
+      </w:r>
       <w:bookmarkEnd w:id="5"/>
-      <w:r>
-        <w:t>Theme</w:t>
-      </w:r>
-      <w:bookmarkEnd w:id="6"/>
     </w:p>
     <w:p>
       <w:pPr>
@@ -6166,11 +6151,11 @@
       <w:pPr>
         <w:pStyle w:val="Heading2"/>
       </w:pPr>
-      <w:bookmarkStart w:id="7" w:name="_Toc47387870"/>
+      <w:bookmarkStart w:id="6" w:name="_Toc47387870"/>
       <w:r>
         <w:t>Player Goals</w:t>
       </w:r>
-      <w:bookmarkEnd w:id="7"/>
+      <w:bookmarkEnd w:id="6"/>
     </w:p>
     <w:p>
       <w:pPr>
@@ -6230,11 +6215,11 @@
       <w:pPr>
         <w:pStyle w:val="Heading2"/>
       </w:pPr>
-      <w:bookmarkStart w:id="8" w:name="_Toc47387871"/>
+      <w:bookmarkStart w:id="7" w:name="_Toc47387871"/>
       <w:r>
         <w:t>Design Goals</w:t>
       </w:r>
-      <w:bookmarkEnd w:id="8"/>
+      <w:bookmarkEnd w:id="7"/>
     </w:p>
     <w:p>
       <w:pPr>
@@ -6309,11 +6294,11 @@
       <w:pPr>
         <w:pStyle w:val="Heading2"/>
       </w:pPr>
-      <w:bookmarkStart w:id="9" w:name="_Toc47387872"/>
+      <w:bookmarkStart w:id="8" w:name="_Toc47387872"/>
       <w:r>
         <w:t>Core Unique Features</w:t>
       </w:r>
-      <w:bookmarkEnd w:id="9"/>
+      <w:bookmarkEnd w:id="8"/>
     </w:p>
     <w:p>
       <w:pPr>
@@ -6373,11 +6358,11 @@
       <w:pPr>
         <w:pStyle w:val="Heading2"/>
       </w:pPr>
-      <w:bookmarkStart w:id="10" w:name="_Toc47387873"/>
+      <w:bookmarkStart w:id="9" w:name="_Toc47387873"/>
       <w:r>
         <w:t>Core Pillars</w:t>
       </w:r>
-      <w:bookmarkEnd w:id="10"/>
+      <w:bookmarkEnd w:id="9"/>
       <w:r>
         <w:t xml:space="preserve"> </w:t>
       </w:r>
@@ -6425,11 +6410,11 @@
       <w:pPr>
         <w:pStyle w:val="Heading2"/>
       </w:pPr>
-      <w:bookmarkStart w:id="11" w:name="_Toc47387874"/>
+      <w:bookmarkStart w:id="10" w:name="_Toc47387874"/>
       <w:r>
         <w:t>Game Feel/ Experience</w:t>
       </w:r>
-      <w:bookmarkEnd w:id="11"/>
+      <w:bookmarkEnd w:id="10"/>
     </w:p>
     <w:p>
       <w:r>
@@ -6461,34 +6446,34 @@
       <w:pPr>
         <w:pStyle w:val="Heading1"/>
       </w:pPr>
-      <w:bookmarkStart w:id="12" w:name="_Target_Audience"/>
-      <w:bookmarkStart w:id="13" w:name="_Toc47387875"/>
-      <w:bookmarkEnd w:id="12"/>
+      <w:bookmarkStart w:id="11" w:name="_Target_Audience"/>
+      <w:bookmarkStart w:id="12" w:name="_Toc47387875"/>
+      <w:bookmarkEnd w:id="11"/>
       <w:r>
         <w:lastRenderedPageBreak/>
         <w:t>Target Audience</w:t>
       </w:r>
+      <w:bookmarkEnd w:id="12"/>
+    </w:p>
+    <w:p>
+      <w:pPr>
+        <w:pStyle w:val="Heading2"/>
+      </w:pPr>
+      <w:bookmarkStart w:id="13" w:name="_Toc47387876"/>
+      <w:r>
+        <w:t>Demographics</w:t>
+      </w:r>
       <w:bookmarkEnd w:id="13"/>
     </w:p>
     <w:p>
       <w:pPr>
-        <w:pStyle w:val="Heading2"/>
-      </w:pPr>
-      <w:bookmarkStart w:id="14" w:name="_Toc47387876"/>
-      <w:r>
-        <w:t>Demographics</w:t>
+        <w:pStyle w:val="Heading3"/>
+      </w:pPr>
+      <w:bookmarkStart w:id="14" w:name="_Toc47387877"/>
+      <w:r>
+        <w:t>Age</w:t>
       </w:r>
       <w:bookmarkEnd w:id="14"/>
-    </w:p>
-    <w:p>
-      <w:pPr>
-        <w:pStyle w:val="Heading3"/>
-      </w:pPr>
-      <w:bookmarkStart w:id="15" w:name="_Toc47387877"/>
-      <w:r>
-        <w:t>Age</w:t>
-      </w:r>
-      <w:bookmarkEnd w:id="15"/>
     </w:p>
     <w:p>
       <w:r>
@@ -6514,80 +6499,80 @@
       <w:pPr>
         <w:pStyle w:val="Heading3"/>
       </w:pPr>
-      <w:bookmarkStart w:id="16" w:name="_Toc47387878"/>
+      <w:bookmarkStart w:id="15" w:name="_Toc47387878"/>
       <w:r>
         <w:t>Skill</w:t>
       </w:r>
+      <w:bookmarkEnd w:id="15"/>
+    </w:p>
+    <w:p>
+      <w:r>
+        <w:t>The game is to be skilled for those who have a base knowledge of puzzle-platformer titles. I.E Katamari Damacy, 60 Seconds, I am Bread.</w:t>
+      </w:r>
+    </w:p>
+    <w:p>
+      <w:pPr>
+        <w:pStyle w:val="Heading3"/>
+      </w:pPr>
+      <w:bookmarkStart w:id="16" w:name="_Toc47387879"/>
+      <w:r>
+        <w:t>Gender</w:t>
+      </w:r>
       <w:bookmarkEnd w:id="16"/>
     </w:p>
     <w:p>
       <w:r>
-        <w:t>The game is to be skilled for those who have a base knowledge of puzzle-platformer titles. I.E Katamari Damacy, 60 Seconds, I am Bread.</w:t>
+        <w:t>This title should not be biased towards one gender but both, as the both the gender and gameplay element are neutral regarding player abilities.</w:t>
       </w:r>
     </w:p>
     <w:p>
       <w:pPr>
         <w:pStyle w:val="Heading3"/>
       </w:pPr>
-      <w:bookmarkStart w:id="17" w:name="_Toc47387879"/>
-      <w:r>
-        <w:t>Gender</w:t>
+      <w:bookmarkStart w:id="17" w:name="_Toc47387880"/>
+      <w:r>
+        <w:t>Time</w:t>
       </w:r>
       <w:bookmarkEnd w:id="17"/>
     </w:p>
     <w:p>
       <w:r>
-        <w:t>This title should not be biased towards one gender but both, as the both the gender and gameplay element are neutral regarding player abilities.</w:t>
+        <w:t xml:space="preserve">The subjected player base should be those that have disposable free time, or those who </w:t>
+      </w:r>
+      <w:r>
+        <w:t>are looking for a quick entertaining experience.</w:t>
       </w:r>
     </w:p>
     <w:p>
       <w:pPr>
         <w:pStyle w:val="Heading3"/>
       </w:pPr>
-      <w:bookmarkStart w:id="18" w:name="_Toc47387880"/>
-      <w:r>
-        <w:t>Time</w:t>
+      <w:bookmarkStart w:id="18" w:name="_Toc47387881"/>
+      <w:r>
+        <w:t>Monetisation</w:t>
       </w:r>
       <w:bookmarkEnd w:id="18"/>
     </w:p>
     <w:p>
       <w:r>
-        <w:t xml:space="preserve">The subjected player base should be those that have disposable free time, or those who </w:t>
-      </w:r>
-      <w:r>
-        <w:t>are looking for a quick entertaining experience.</w:t>
+        <w:t>As for early release purposes, the game should be distributed via the Steam/ Epic Store, prioritising the Epic Store due to its developer cut differences, (12% - Epic VS 30%- Steam)</w:t>
+      </w:r>
+      <w:r>
+        <w:t>. We would be selling the product for $7 on the market. To attract both those in dependant and independent financial states.</w:t>
       </w:r>
     </w:p>
     <w:p>
       <w:pPr>
         <w:pStyle w:val="Heading3"/>
       </w:pPr>
-      <w:bookmarkStart w:id="19" w:name="_Toc47387881"/>
-      <w:r>
-        <w:t>Monetisation</w:t>
+      <w:bookmarkStart w:id="19" w:name="_Toc47387882"/>
+      <w:r>
+        <w:t>Feature</w:t>
+      </w:r>
+      <w:r>
+        <w:t xml:space="preserve"> Appropriate</w:t>
       </w:r>
       <w:bookmarkEnd w:id="19"/>
-    </w:p>
-    <w:p>
-      <w:r>
-        <w:t>As for early release purposes, the game should be distributed via the Steam/ Epic Store, prioritising the Epic Store due to its developer cut differences, (12% - Epic VS 30%- Steam)</w:t>
-      </w:r>
-      <w:r>
-        <w:t>. We would be selling the product for $7 on the market. To attract both those in dependant and independent financial states.</w:t>
-      </w:r>
-    </w:p>
-    <w:p>
-      <w:pPr>
-        <w:pStyle w:val="Heading3"/>
-      </w:pPr>
-      <w:bookmarkStart w:id="20" w:name="_Toc47387882"/>
-      <w:r>
-        <w:t>Feature</w:t>
-      </w:r>
-      <w:r>
-        <w:t xml:space="preserve"> Appropriate</w:t>
-      </w:r>
-      <w:bookmarkEnd w:id="20"/>
       <w:r>
         <w:t xml:space="preserve"> </w:t>
       </w:r>
@@ -6616,61 +6601,61 @@
       <w:pPr>
         <w:pStyle w:val="Heading3"/>
       </w:pPr>
-      <w:bookmarkStart w:id="21" w:name="_Toc47387883"/>
+      <w:bookmarkStart w:id="20" w:name="_Toc47387883"/>
       <w:r>
         <w:t>Mechanic</w:t>
       </w:r>
       <w:r>
         <w:t>al Understanding</w:t>
       </w:r>
+      <w:bookmarkEnd w:id="20"/>
+    </w:p>
+    <w:p>
+      <w:r>
+        <w:t xml:space="preserve">The player should have a </w:t>
+      </w:r>
+      <w:r>
+        <w:t xml:space="preserve">basic understanding of </w:t>
+      </w:r>
+      <w:r>
+        <w:t>PC gaming with both keyboard and mouse controls, utilising the game’s full potenti</w:t>
+      </w:r>
+      <w:r>
+        <w:t>al. In future development when porting to new platforms where this will introduce controller support making it easier for those who are comfortable with console gaming</w:t>
+      </w:r>
+      <w:r>
+        <w:t>.</w:t>
+      </w:r>
+    </w:p>
+    <w:p>
+      <w:r>
+        <w:br w:type="page"/>
+      </w:r>
+    </w:p>
+    <w:p>
+      <w:pPr>
+        <w:pStyle w:val="Heading2"/>
+      </w:pPr>
+      <w:bookmarkStart w:id="21" w:name="_Persona"/>
+      <w:bookmarkStart w:id="22" w:name="_Target_Market"/>
+      <w:bookmarkStart w:id="23" w:name="_Toc47387884"/>
       <w:bookmarkEnd w:id="21"/>
-    </w:p>
-    <w:p>
-      <w:r>
-        <w:t xml:space="preserve">The player should have a </w:t>
-      </w:r>
-      <w:r>
-        <w:t xml:space="preserve">basic understanding of </w:t>
-      </w:r>
-      <w:r>
-        <w:t>PC gaming with both keyboard and mouse controls, utilising the game’s full potenti</w:t>
-      </w:r>
-      <w:r>
-        <w:t>al. In future development when porting to new platforms where this will introduce controller support making it easier for those who are comfortable with console gaming</w:t>
-      </w:r>
-      <w:r>
-        <w:t>.</w:t>
-      </w:r>
-    </w:p>
-    <w:p>
-      <w:r>
-        <w:br w:type="page"/>
-      </w:r>
-    </w:p>
-    <w:p>
-      <w:pPr>
-        <w:pStyle w:val="Heading2"/>
-      </w:pPr>
-      <w:bookmarkStart w:id="22" w:name="_Persona"/>
-      <w:bookmarkStart w:id="23" w:name="_Target_Market"/>
-      <w:bookmarkStart w:id="24" w:name="_Toc47387884"/>
       <w:bookmarkEnd w:id="22"/>
-      <w:bookmarkEnd w:id="23"/>
       <w:r>
         <w:lastRenderedPageBreak/>
         <w:t>Target Market</w:t>
       </w:r>
+      <w:bookmarkEnd w:id="23"/>
+    </w:p>
+    <w:p>
+      <w:pPr>
+        <w:pStyle w:val="Heading3"/>
+      </w:pPr>
+      <w:bookmarkStart w:id="24" w:name="_Toc47387885"/>
+      <w:r>
+        <w:t>Competitors</w:t>
+      </w:r>
       <w:bookmarkEnd w:id="24"/>
-    </w:p>
-    <w:p>
-      <w:pPr>
-        <w:pStyle w:val="Heading3"/>
-      </w:pPr>
-      <w:bookmarkStart w:id="25" w:name="_Toc47387885"/>
-      <w:r>
-        <w:t>Competitors</w:t>
-      </w:r>
-      <w:bookmarkEnd w:id="25"/>
       <w:r>
         <w:t xml:space="preserve"> </w:t>
       </w:r>
@@ -7068,12 +7053,12 @@
       <w:pPr>
         <w:pStyle w:val="Heading3"/>
       </w:pPr>
-      <w:bookmarkStart w:id="26" w:name="_Toc47387886"/>
+      <w:bookmarkStart w:id="25" w:name="_Toc47387886"/>
       <w:r>
         <w:lastRenderedPageBreak/>
         <w:t>Market Trends</w:t>
       </w:r>
-      <w:bookmarkEnd w:id="26"/>
+      <w:bookmarkEnd w:id="25"/>
     </w:p>
     <w:p>
       <w:r>
@@ -7139,11 +7124,11 @@
       <w:pPr>
         <w:pStyle w:val="Heading3"/>
       </w:pPr>
-      <w:bookmarkStart w:id="27" w:name="_Toc47387887"/>
+      <w:bookmarkStart w:id="26" w:name="_Toc47387887"/>
       <w:r>
         <w:t>Audience Characteristics</w:t>
       </w:r>
-      <w:bookmarkEnd w:id="27"/>
+      <w:bookmarkEnd w:id="26"/>
     </w:p>
     <w:p>
       <w:r>
@@ -7202,27 +7187,27 @@
       <w:pPr>
         <w:pStyle w:val="Heading1"/>
       </w:pPr>
-      <w:bookmarkStart w:id="28" w:name="_Core_Gameplay"/>
-      <w:bookmarkStart w:id="29" w:name="_Toc47387888"/>
-      <w:bookmarkEnd w:id="28"/>
+      <w:bookmarkStart w:id="27" w:name="_Core_Gameplay"/>
+      <w:bookmarkStart w:id="28" w:name="_Toc47387888"/>
+      <w:bookmarkEnd w:id="27"/>
       <w:r>
         <w:lastRenderedPageBreak/>
         <w:t>Core Gameplay</w:t>
       </w:r>
+      <w:bookmarkEnd w:id="28"/>
+      <w:r>
+        <w:t xml:space="preserve"> </w:t>
+      </w:r>
+    </w:p>
+    <w:p>
+      <w:pPr>
+        <w:pStyle w:val="Heading2"/>
+      </w:pPr>
+      <w:bookmarkStart w:id="29" w:name="_Toc47387889"/>
+      <w:r>
+        <w:t>Core Loops</w:t>
+      </w:r>
       <w:bookmarkEnd w:id="29"/>
-      <w:r>
-        <w:t xml:space="preserve"> </w:t>
-      </w:r>
-    </w:p>
-    <w:p>
-      <w:pPr>
-        <w:pStyle w:val="Heading2"/>
-      </w:pPr>
-      <w:bookmarkStart w:id="30" w:name="_Toc47387889"/>
-      <w:r>
-        <w:t>Core Loops</w:t>
-      </w:r>
-      <w:bookmarkEnd w:id="30"/>
     </w:p>
     <w:p>
       <w:pPr>
@@ -7231,14 +7216,14 @@
           <w:u w:val="single"/>
         </w:rPr>
       </w:pPr>
-      <w:bookmarkStart w:id="31" w:name="_Toc47387890"/>
+      <w:bookmarkStart w:id="30" w:name="_Toc47387890"/>
       <w:r>
         <w:rPr>
           <w:u w:val="single"/>
         </w:rPr>
         <w:t>Core Gameplay Loop</w:t>
       </w:r>
-      <w:bookmarkEnd w:id="31"/>
+      <w:bookmarkEnd w:id="30"/>
     </w:p>
     <w:p>
       <w:r>
@@ -7309,7 +7294,7 @@
           <w:u w:val="single"/>
         </w:rPr>
       </w:pPr>
-      <w:bookmarkStart w:id="32" w:name="_Toc47387891"/>
+      <w:bookmarkStart w:id="31" w:name="_Toc47387891"/>
       <w:r>
         <w:rPr>
           <w:u w:val="single"/>
@@ -7322,7 +7307,7 @@
         </w:rPr>
         <w:t>: Consuming or Collecting</w:t>
       </w:r>
-      <w:bookmarkEnd w:id="32"/>
+      <w:bookmarkEnd w:id="31"/>
     </w:p>
     <w:p>
       <w:r>
@@ -7397,14 +7382,14 @@
       <w:pPr>
         <w:pStyle w:val="Heading3"/>
       </w:pPr>
-      <w:bookmarkStart w:id="33" w:name="_Feedback_Loop:_Energy"/>
-      <w:bookmarkStart w:id="34" w:name="_Toc47387892"/>
-      <w:bookmarkEnd w:id="33"/>
+      <w:bookmarkStart w:id="32" w:name="_Feedback_Loop:_Energy"/>
+      <w:bookmarkStart w:id="33" w:name="_Toc47387892"/>
+      <w:bookmarkEnd w:id="32"/>
       <w:r>
         <w:lastRenderedPageBreak/>
         <w:t>Feedback Loop: Energy</w:t>
       </w:r>
-      <w:bookmarkEnd w:id="34"/>
+      <w:bookmarkEnd w:id="33"/>
     </w:p>
     <w:p>
       <w:r>
@@ -7552,7 +7537,7 @@
               </wp:anchor>
             </w:drawing>
           </mc:Choice>
-          <mc:Fallback xmlns:w16="http://schemas.microsoft.com/office/word/2018/wordml" xmlns:w16cex="http://schemas.microsoft.com/office/word/2018/wordml/cex">
+          <mc:Fallback xmlns:w16cex="http://schemas.microsoft.com/office/word/2018/wordml/cex" xmlns:w16="http://schemas.microsoft.com/office/word/2018/wordml">
             <w:pict>
               <v:group w14:anchorId="5A909920" id="Group 17" o:spid="_x0000_s1026" style="position:absolute;margin-left:31.95pt;margin-top:468.6pt;width:75.65pt;height:38pt;z-index:251666432" coordorigin=",-124" coordsize="9605,4826" o:gfxdata="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">
                 <v:rect id="Rectangle 14" o:spid="_x0000_s1027" style="position:absolute;left:397;top:-124;width:9208;height:4825;visibility:visible;mso-wrap-style:square;v-text-anchor:middle" o:gfxdata="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" fillcolor="white [3212]" stroked="f"/>
@@ -7638,12 +7623,12 @@
       <w:pPr>
         <w:pStyle w:val="Heading3"/>
       </w:pPr>
-      <w:bookmarkStart w:id="35" w:name="_Toc47387893"/>
+      <w:bookmarkStart w:id="34" w:name="_Toc47387893"/>
       <w:r>
         <w:lastRenderedPageBreak/>
         <w:t>Feedback Loop: Timer</w:t>
       </w:r>
-      <w:bookmarkEnd w:id="35"/>
+      <w:bookmarkEnd w:id="34"/>
       <w:r>
         <w:t xml:space="preserve"> </w:t>
       </w:r>
@@ -7718,14 +7703,14 @@
       <w:pPr>
         <w:pStyle w:val="Heading2"/>
       </w:pPr>
-      <w:bookmarkStart w:id="36" w:name="_Mechanics"/>
-      <w:bookmarkStart w:id="37" w:name="_Toc47387894"/>
-      <w:bookmarkEnd w:id="36"/>
+      <w:bookmarkStart w:id="35" w:name="_Mechanics"/>
+      <w:bookmarkStart w:id="36" w:name="_Toc47387894"/>
+      <w:bookmarkEnd w:id="35"/>
       <w:r>
         <w:lastRenderedPageBreak/>
         <w:t>Mechanics</w:t>
       </w:r>
-      <w:bookmarkEnd w:id="37"/>
+      <w:bookmarkEnd w:id="36"/>
     </w:p>
     <w:p>
       <w:pPr>
@@ -7851,8 +7836,8 @@
       <w:pPr>
         <w:pStyle w:val="Heading4"/>
       </w:pPr>
-      <w:bookmarkStart w:id="38" w:name="_Rating_System"/>
-      <w:bookmarkEnd w:id="38"/>
+      <w:bookmarkStart w:id="37" w:name="_Rating_System"/>
+      <w:bookmarkEnd w:id="37"/>
       <w:r>
         <w:t>Rating System</w:t>
       </w:r>
@@ -8079,24 +8064,24 @@
       <w:pPr>
         <w:pStyle w:val="Heading2"/>
       </w:pPr>
-      <w:bookmarkStart w:id="39" w:name="_Controls/_Interface"/>
-      <w:bookmarkStart w:id="40" w:name="_Toc47387895"/>
-      <w:bookmarkEnd w:id="39"/>
+      <w:bookmarkStart w:id="38" w:name="_Controls/_Interface"/>
+      <w:bookmarkStart w:id="39" w:name="_Toc47387895"/>
+      <w:bookmarkEnd w:id="38"/>
       <w:r>
         <w:lastRenderedPageBreak/>
         <w:t>Controls/ Interface</w:t>
       </w:r>
+      <w:bookmarkEnd w:id="39"/>
+    </w:p>
+    <w:p>
+      <w:pPr>
+        <w:pStyle w:val="Heading3"/>
+      </w:pPr>
+      <w:bookmarkStart w:id="40" w:name="_Toc47387896"/>
+      <w:r>
+        <w:t>Controls</w:t>
+      </w:r>
       <w:bookmarkEnd w:id="40"/>
-    </w:p>
-    <w:p>
-      <w:pPr>
-        <w:pStyle w:val="Heading3"/>
-      </w:pPr>
-      <w:bookmarkStart w:id="41" w:name="_Toc47387896"/>
-      <w:r>
-        <w:t>Controls</w:t>
-      </w:r>
-      <w:bookmarkEnd w:id="41"/>
     </w:p>
     <w:p>
       <w:pPr>
@@ -8203,8 +8188,8 @@
       <w:pPr>
         <w:pStyle w:val="Heading4"/>
       </w:pPr>
-      <w:bookmarkStart w:id="42" w:name="_Abilities"/>
-      <w:bookmarkEnd w:id="42"/>
+      <w:bookmarkStart w:id="41" w:name="_Abilities"/>
+      <w:bookmarkEnd w:id="41"/>
       <w:r>
         <w:t>Abilities</w:t>
       </w:r>
@@ -8445,35 +8430,35 @@
       <w:pPr>
         <w:pStyle w:val="Heading1"/>
       </w:pPr>
-      <w:bookmarkStart w:id="43" w:name="_Toc47387897"/>
+      <w:bookmarkStart w:id="42" w:name="_Toc47387897"/>
       <w:r>
         <w:lastRenderedPageBreak/>
         <w:t>Economy</w:t>
       </w:r>
+      <w:bookmarkEnd w:id="42"/>
+    </w:p>
+    <w:p>
+      <w:pPr>
+        <w:pStyle w:val="Heading2"/>
+      </w:pPr>
+      <w:bookmarkStart w:id="43" w:name="_Toc47387898"/>
+      <w:r>
+        <w:t>Econom</w:t>
+      </w:r>
+      <w:r>
+        <w:t>y Based Features</w:t>
+      </w:r>
       <w:bookmarkEnd w:id="43"/>
     </w:p>
     <w:p>
       <w:pPr>
-        <w:pStyle w:val="Heading2"/>
-      </w:pPr>
-      <w:bookmarkStart w:id="44" w:name="_Toc47387898"/>
-      <w:r>
-        <w:t>Econom</w:t>
-      </w:r>
-      <w:r>
-        <w:t>y Based Features</w:t>
+        <w:pStyle w:val="Heading3"/>
+      </w:pPr>
+      <w:bookmarkStart w:id="44" w:name="_Toc47387899"/>
+      <w:r>
+        <w:t>Energy</w:t>
       </w:r>
       <w:bookmarkEnd w:id="44"/>
-    </w:p>
-    <w:p>
-      <w:pPr>
-        <w:pStyle w:val="Heading3"/>
-      </w:pPr>
-      <w:bookmarkStart w:id="45" w:name="_Toc47387899"/>
-      <w:r>
-        <w:t>Energy</w:t>
-      </w:r>
-      <w:bookmarkEnd w:id="45"/>
     </w:p>
     <w:p>
       <w:hyperlink w:anchor="_Feedback_Loop:_Energy" w:history="1">
@@ -8492,28 +8477,28 @@
       <w:pPr>
         <w:pStyle w:val="Heading3"/>
       </w:pPr>
-      <w:bookmarkStart w:id="46" w:name="_Toc47387900"/>
+      <w:bookmarkStart w:id="45" w:name="_Toc47387900"/>
       <w:r>
         <w:t>Item Collection</w:t>
       </w:r>
+      <w:bookmarkEnd w:id="45"/>
+    </w:p>
+    <w:p>
+      <w:r>
+        <w:t>Item Collection in Guudo will consist of holding consumed items which will be visually represented in game by revolving inside Guudo’s head, where the more objects it consumes, the bigger Guudo’s head will grow, and the more difficult Guudo will be to control. When the player consumes an item, it will be recorded and will become an option to customise in the building the human shell section of gameplay. During this section, the player will be able to look back at all the items they had consumed during their play through and personally pick and choose which parts they want.</w:t>
+      </w:r>
+    </w:p>
+    <w:p>
+      <w:pPr>
+        <w:pStyle w:val="Heading3"/>
+      </w:pPr>
+      <w:bookmarkStart w:id="46" w:name="_Scoring"/>
+      <w:bookmarkStart w:id="47" w:name="_Toc47387901"/>
       <w:bookmarkEnd w:id="46"/>
-    </w:p>
-    <w:p>
-      <w:r>
-        <w:t>Item Collection in Guudo will consist of holding consumed items which will be visually represented in game by revolving inside Guudo’s head, where the more objects it consumes, the bigger Guudo’s head will grow, and the more difficult Guudo will be to control. When the player consumes an item, it will be recorded and will become an option to customise in the building the human shell section of gameplay. During this section, the player will be able to look back at all the items they had consumed during their play through and personally pick and choose which parts they want.</w:t>
-      </w:r>
-    </w:p>
-    <w:p>
-      <w:pPr>
-        <w:pStyle w:val="Heading3"/>
-      </w:pPr>
-      <w:bookmarkStart w:id="47" w:name="_Scoring"/>
-      <w:bookmarkStart w:id="48" w:name="_Toc47387901"/>
+      <w:r>
+        <w:t>Scoring</w:t>
+      </w:r>
       <w:bookmarkEnd w:id="47"/>
-      <w:r>
-        <w:t>Scoring</w:t>
-      </w:r>
-      <w:bookmarkEnd w:id="48"/>
     </w:p>
     <w:p>
       <w:r>
@@ -8584,48 +8569,48 @@
       <w:pPr>
         <w:pStyle w:val="Heading1"/>
       </w:pPr>
-      <w:bookmarkStart w:id="49" w:name="_Narrative"/>
-      <w:bookmarkStart w:id="50" w:name="_Toc47387902"/>
-      <w:bookmarkEnd w:id="49"/>
+      <w:bookmarkStart w:id="48" w:name="_Narrative"/>
+      <w:bookmarkStart w:id="49" w:name="_Toc47387902"/>
+      <w:bookmarkEnd w:id="48"/>
       <w:r>
         <w:lastRenderedPageBreak/>
         <w:t>Narrative</w:t>
       </w:r>
+      <w:bookmarkEnd w:id="49"/>
+      <w:r>
+        <w:t xml:space="preserve"> </w:t>
+      </w:r>
+    </w:p>
+    <w:p>
+      <w:pPr>
+        <w:pStyle w:val="Heading2"/>
+      </w:pPr>
+      <w:bookmarkStart w:id="50" w:name="_Toc47387903"/>
+      <w:r>
+        <w:t>Context of Gameplay</w:t>
+      </w:r>
       <w:bookmarkEnd w:id="50"/>
       <w:r>
         <w:t xml:space="preserve"> </w:t>
       </w:r>
     </w:p>
     <w:p>
+      <w:r>
+        <w:t>An Alien has crashed landed on a film set, coincidentally space themed</w:t>
+      </w:r>
+      <w:r>
+        <w:t>. Guudo needs to create a body to blend in with the soon approaching human actors.</w:t>
+      </w:r>
+    </w:p>
+    <w:p>
       <w:pPr>
         <w:pStyle w:val="Heading2"/>
       </w:pPr>
-      <w:bookmarkStart w:id="51" w:name="_Toc47387903"/>
-      <w:r>
-        <w:t>Context of Gameplay</w:t>
+      <w:bookmarkStart w:id="51" w:name="_Toc47387904"/>
+      <w:r>
+        <w:t>Story</w:t>
       </w:r>
       <w:bookmarkEnd w:id="51"/>
-      <w:r>
-        <w:t xml:space="preserve"> </w:t>
-      </w:r>
-    </w:p>
-    <w:p>
-      <w:r>
-        <w:t>An Alien has crashed landed on a film set, coincidentally space themed</w:t>
-      </w:r>
-      <w:r>
-        <w:t>. Guudo needs to create a body to blend in with the soon approaching human actors.</w:t>
-      </w:r>
-    </w:p>
-    <w:p>
-      <w:pPr>
-        <w:pStyle w:val="Heading2"/>
-      </w:pPr>
-      <w:bookmarkStart w:id="52" w:name="_Toc47387904"/>
-      <w:r>
-        <w:t>Story</w:t>
-      </w:r>
-      <w:bookmarkEnd w:id="52"/>
     </w:p>
     <w:p>
       <w:r>
@@ -8689,31 +8674,31 @@
       <w:pPr>
         <w:pStyle w:val="Heading2"/>
       </w:pPr>
-      <w:bookmarkStart w:id="53" w:name="_Character_Information"/>
-      <w:bookmarkStart w:id="54" w:name="_Toc47387905"/>
+      <w:bookmarkStart w:id="52" w:name="_Character_Information"/>
+      <w:bookmarkStart w:id="53" w:name="_Toc47387905"/>
+      <w:bookmarkEnd w:id="52"/>
+      <w:r>
+        <w:t>Character Information</w:t>
+      </w:r>
       <w:bookmarkEnd w:id="53"/>
-      <w:r>
-        <w:t>Character Information</w:t>
+    </w:p>
+    <w:p>
+      <w:r>
+        <w:t xml:space="preserve">Guudo </w:t>
+      </w:r>
+      <w:r>
+        <w:t xml:space="preserve">is an alien lifeform, who has a goo-like membrane that allows him to grow and shrink in size. Although, the more he indulges at a time, the bigger his head will grow making his movement very top-heavy and uneasy to control his balance. Guudo just wants to do what is best for his kind and evolve and explore, though this mission of blending in with the humans will be his biggest task. </w:t>
+      </w:r>
+    </w:p>
+    <w:p>
+      <w:pPr>
+        <w:pStyle w:val="Heading2"/>
+      </w:pPr>
+      <w:bookmarkStart w:id="54" w:name="_Toc47387906"/>
+      <w:r>
+        <w:t>Plot Synopsis</w:t>
       </w:r>
       <w:bookmarkEnd w:id="54"/>
-    </w:p>
-    <w:p>
-      <w:r>
-        <w:t xml:space="preserve">Guudo </w:t>
-      </w:r>
-      <w:r>
-        <w:t xml:space="preserve">is an alien lifeform, who has a goo-like membrane that allows him to grow and shrink in size. Although, the more he indulges at a time, the bigger his head will grow making his movement very top-heavy and uneasy to control his balance. Guudo just wants to do what is best for his kind and evolve and explore, though this mission of blending in with the humans will be his biggest task. </w:t>
-      </w:r>
-    </w:p>
-    <w:p>
-      <w:pPr>
-        <w:pStyle w:val="Heading2"/>
-      </w:pPr>
-      <w:bookmarkStart w:id="55" w:name="_Toc47387906"/>
-      <w:r>
-        <w:t>Plot Synopsis</w:t>
-      </w:r>
-      <w:bookmarkEnd w:id="55"/>
     </w:p>
     <w:p>
       <w:pPr>
@@ -8809,12 +8794,12 @@
       <w:pPr>
         <w:pStyle w:val="Heading2"/>
       </w:pPr>
-      <w:bookmarkStart w:id="56" w:name="_Toc47387907"/>
+      <w:bookmarkStart w:id="55" w:name="_Toc47387907"/>
       <w:r>
         <w:lastRenderedPageBreak/>
         <w:t>Gameplay Synopsis</w:t>
       </w:r>
-      <w:bookmarkEnd w:id="56"/>
+      <w:bookmarkEnd w:id="55"/>
     </w:p>
     <w:p>
       <w:pPr>
@@ -9028,39 +9013,39 @@
       <w:pPr>
         <w:pStyle w:val="Heading1"/>
       </w:pPr>
-      <w:bookmarkStart w:id="57" w:name="_Art_Direction"/>
-      <w:bookmarkStart w:id="58" w:name="_Toc47387908"/>
-      <w:bookmarkEnd w:id="57"/>
+      <w:bookmarkStart w:id="56" w:name="_Art_Direction"/>
+      <w:bookmarkStart w:id="57" w:name="_Toc47387908"/>
+      <w:bookmarkEnd w:id="56"/>
       <w:r>
         <w:lastRenderedPageBreak/>
         <w:t>Art Direction</w:t>
       </w:r>
+      <w:bookmarkEnd w:id="57"/>
+    </w:p>
+    <w:p>
+      <w:pPr>
+        <w:pStyle w:val="Heading2"/>
+      </w:pPr>
+      <w:bookmarkStart w:id="58" w:name="_Toc47387909"/>
+      <w:r>
+        <w:t>Art Style</w:t>
+      </w:r>
       <w:bookmarkEnd w:id="58"/>
     </w:p>
     <w:p>
+      <w:r>
+        <w:t>The art style should consist of clean modelling, with as much detail being added to the chosen assets as feasible. High Details bake can be undertaken to give crisp shapes and lines. Texturing style is flat colours, with subtle procedural noise and gradients to add flair and interest to an otherwise simple colouring scheme. Extra care to be taken in adding detail and story to assets using colour maps. Subtle Roughness and metallic maps will be used but all detail is to be mainly pulled from Albedo mapping.</w:t>
+      </w:r>
+    </w:p>
+    <w:p>
       <w:pPr>
         <w:pStyle w:val="Heading2"/>
       </w:pPr>
-      <w:bookmarkStart w:id="59" w:name="_Toc47387909"/>
-      <w:r>
-        <w:t>Art Style</w:t>
+      <w:bookmarkStart w:id="59" w:name="_Toc47387910"/>
+      <w:r>
+        <w:t>Visual References</w:t>
       </w:r>
       <w:bookmarkEnd w:id="59"/>
-    </w:p>
-    <w:p>
-      <w:r>
-        <w:t>The art style should consist of clean modelling, with as much detail being added to the chosen assets as feasible. High Details bake can be undertaken to give crisp shapes and lines. Texturing style is flat colours, with subtle procedural noise and gradients to add flair and interest to an otherwise simple colouring scheme. Extra care to be taken in adding detail and story to assets using colour maps. Subtle Roughness and metallic maps will be used but all detail is to be mainly pulled from Albedo mapping.</w:t>
-      </w:r>
-    </w:p>
-    <w:p>
-      <w:pPr>
-        <w:pStyle w:val="Heading2"/>
-      </w:pPr>
-      <w:bookmarkStart w:id="60" w:name="_Toc47387910"/>
-      <w:r>
-        <w:t>Visual References</w:t>
-      </w:r>
-      <w:bookmarkEnd w:id="60"/>
     </w:p>
     <w:p>
       <w:r>
@@ -9323,24 +9308,24 @@
       <w:pPr>
         <w:pStyle w:val="Heading1"/>
       </w:pPr>
-      <w:bookmarkStart w:id="61" w:name="_Audio_Direction"/>
-      <w:bookmarkStart w:id="62" w:name="_Toc47387911"/>
-      <w:bookmarkEnd w:id="61"/>
+      <w:bookmarkStart w:id="60" w:name="_Audio_Direction"/>
+      <w:bookmarkStart w:id="61" w:name="_Toc47387911"/>
+      <w:bookmarkEnd w:id="60"/>
       <w:r>
         <w:lastRenderedPageBreak/>
         <w:t>Audio Direction</w:t>
       </w:r>
+      <w:bookmarkEnd w:id="61"/>
+    </w:p>
+    <w:p>
+      <w:pPr>
+        <w:pStyle w:val="Heading2"/>
+      </w:pPr>
+      <w:bookmarkStart w:id="62" w:name="_Toc47387912"/>
+      <w:r>
+        <w:t>Music</w:t>
+      </w:r>
       <w:bookmarkEnd w:id="62"/>
-    </w:p>
-    <w:p>
-      <w:pPr>
-        <w:pStyle w:val="Heading2"/>
-      </w:pPr>
-      <w:bookmarkStart w:id="63" w:name="_Toc47387912"/>
-      <w:r>
-        <w:t>Music</w:t>
-      </w:r>
-      <w:bookmarkEnd w:id="63"/>
       <w:r>
         <w:t xml:space="preserve"> </w:t>
       </w:r>
@@ -9397,11 +9382,11 @@
       <w:pPr>
         <w:pStyle w:val="Heading2"/>
       </w:pPr>
-      <w:bookmarkStart w:id="64" w:name="_Toc47387913"/>
+      <w:bookmarkStart w:id="63" w:name="_Toc47387913"/>
       <w:r>
         <w:t>Sound Effects</w:t>
       </w:r>
-      <w:bookmarkEnd w:id="64"/>
+      <w:bookmarkEnd w:id="63"/>
     </w:p>
     <w:p>
       <w:pPr>
@@ -9520,9 +9505,9 @@
       <w:pPr>
         <w:pStyle w:val="Heading1"/>
       </w:pPr>
-      <w:bookmarkStart w:id="65" w:name="_Technical_Information"/>
-      <w:bookmarkStart w:id="66" w:name="_Toc47387914"/>
-      <w:bookmarkEnd w:id="65"/>
+      <w:bookmarkStart w:id="64" w:name="_Technical_Information"/>
+      <w:bookmarkStart w:id="65" w:name="_Toc47387914"/>
+      <w:bookmarkEnd w:id="64"/>
       <w:r>
         <w:lastRenderedPageBreak/>
         <w:t xml:space="preserve">Technical </w:t>
@@ -9530,47 +9515,47 @@
       <w:r>
         <w:t>Information</w:t>
       </w:r>
+      <w:bookmarkEnd w:id="65"/>
+    </w:p>
+    <w:p>
+      <w:pPr>
+        <w:pStyle w:val="Heading2"/>
+      </w:pPr>
+      <w:bookmarkStart w:id="66" w:name="_Toc47387915"/>
+      <w:r>
+        <w:t>Target Platform</w:t>
+      </w:r>
       <w:bookmarkEnd w:id="66"/>
     </w:p>
     <w:p>
+      <w:r>
+        <w:t>PC</w:t>
+      </w:r>
+    </w:p>
+    <w:p>
       <w:pPr>
         <w:pStyle w:val="Heading2"/>
       </w:pPr>
-      <w:bookmarkStart w:id="67" w:name="_Toc47387915"/>
-      <w:r>
-        <w:t>Target Platform</w:t>
+      <w:bookmarkStart w:id="67" w:name="_Toc47387916"/>
+      <w:r>
+        <w:t>Engine</w:t>
       </w:r>
       <w:bookmarkEnd w:id="67"/>
     </w:p>
     <w:p>
       <w:r>
-        <w:t>PC</w:t>
+        <w:t>Unreal Engine 4</w:t>
       </w:r>
     </w:p>
     <w:p>
       <w:pPr>
         <w:pStyle w:val="Heading2"/>
       </w:pPr>
-      <w:bookmarkStart w:id="68" w:name="_Toc47387916"/>
-      <w:r>
-        <w:t>Engine</w:t>
+      <w:bookmarkStart w:id="68" w:name="_Toc47387917"/>
+      <w:r>
+        <w:t>Limitations</w:t>
       </w:r>
       <w:bookmarkEnd w:id="68"/>
-    </w:p>
-    <w:p>
-      <w:r>
-        <w:t>Unreal Engine 4</w:t>
-      </w:r>
-    </w:p>
-    <w:p>
-      <w:pPr>
-        <w:pStyle w:val="Heading2"/>
-      </w:pPr>
-      <w:bookmarkStart w:id="69" w:name="_Toc47387917"/>
-      <w:r>
-        <w:t>Limitations</w:t>
-      </w:r>
-      <w:bookmarkEnd w:id="69"/>
     </w:p>
     <w:p>
       <w:pPr>
@@ -9656,11 +9641,11 @@
       <w:pPr>
         <w:pStyle w:val="Heading2"/>
       </w:pPr>
-      <w:bookmarkStart w:id="70" w:name="_Toc47387918"/>
+      <w:bookmarkStart w:id="69" w:name="_Toc47387918"/>
       <w:r>
         <w:t>Platform Specifications</w:t>
       </w:r>
-      <w:bookmarkEnd w:id="70"/>
+      <w:bookmarkEnd w:id="69"/>
     </w:p>
     <w:tbl>
       <w:tblPr>
@@ -10818,157 +10803,157 @@
       <w:pPr>
         <w:pStyle w:val="Heading1"/>
       </w:pPr>
-      <w:bookmarkStart w:id="71" w:name="_Production_Information"/>
-      <w:bookmarkStart w:id="72" w:name="_Toc47387919"/>
-      <w:bookmarkEnd w:id="71"/>
+      <w:bookmarkStart w:id="70" w:name="_Production_Information"/>
+      <w:bookmarkStart w:id="71" w:name="_Toc47387919"/>
+      <w:bookmarkEnd w:id="70"/>
       <w:r>
         <w:lastRenderedPageBreak/>
         <w:t>Production Information</w:t>
       </w:r>
+      <w:bookmarkEnd w:id="71"/>
+    </w:p>
+    <w:p>
+      <w:pPr>
+        <w:pStyle w:val="Heading2"/>
+      </w:pPr>
+      <w:bookmarkStart w:id="72" w:name="_Toc47387920"/>
+      <w:r>
+        <w:t>Production Software</w:t>
+      </w:r>
       <w:bookmarkEnd w:id="72"/>
     </w:p>
     <w:p>
       <w:pPr>
+        <w:pStyle w:val="Heading3"/>
+      </w:pPr>
+      <w:bookmarkStart w:id="73" w:name="_Toc47387921"/>
+      <w:r>
+        <w:t>Game Engine</w:t>
+      </w:r>
+      <w:bookmarkEnd w:id="73"/>
+    </w:p>
+    <w:p>
+      <w:r>
+        <w:t>Unreal Engine 4</w:t>
+      </w:r>
+    </w:p>
+    <w:p>
+      <w:pPr>
+        <w:pStyle w:val="Heading3"/>
+      </w:pPr>
+      <w:bookmarkStart w:id="74" w:name="_Toc47387922"/>
+      <w:r>
+        <w:t>Programming</w:t>
+      </w:r>
+      <w:bookmarkEnd w:id="74"/>
+    </w:p>
+    <w:p>
+      <w:r>
+        <w:t>Unreal Engine Blueprints</w:t>
+      </w:r>
+    </w:p>
+    <w:p>
+      <w:r>
+        <w:t>Visual Studio</w:t>
+      </w:r>
+    </w:p>
+    <w:p>
+      <w:pPr>
+        <w:pStyle w:val="Heading3"/>
+      </w:pPr>
+      <w:bookmarkStart w:id="75" w:name="_Toc47387923"/>
+      <w:r>
+        <w:t>Art Software</w:t>
+      </w:r>
+      <w:bookmarkEnd w:id="75"/>
+    </w:p>
+    <w:p>
+      <w:r>
+        <w:t>Substance Designer</w:t>
+      </w:r>
+    </w:p>
+    <w:p>
+      <w:r>
+        <w:t>Autodesk Maya</w:t>
+      </w:r>
+    </w:p>
+    <w:p>
+      <w:r>
+        <w:t xml:space="preserve">Adobe Photoshop </w:t>
+      </w:r>
+    </w:p>
+    <w:p>
+      <w:r>
+        <w:t>Substance Painter</w:t>
+      </w:r>
+    </w:p>
+    <w:p>
+      <w:proofErr w:type="spellStart"/>
+      <w:r>
+        <w:t>ZBrush</w:t>
+      </w:r>
+      <w:proofErr w:type="spellEnd"/>
+    </w:p>
+    <w:p>
+      <w:r>
+        <w:t>Marmoset</w:t>
+      </w:r>
+      <w:r>
+        <w:t xml:space="preserve"> </w:t>
+      </w:r>
+      <w:proofErr w:type="spellStart"/>
+      <w:r>
+        <w:t>Toolbag</w:t>
+      </w:r>
+      <w:proofErr w:type="spellEnd"/>
+    </w:p>
+    <w:p>
+      <w:pPr>
+        <w:pStyle w:val="Heading3"/>
+      </w:pPr>
+      <w:bookmarkStart w:id="76" w:name="_Toc47387924"/>
+      <w:r>
+        <w:t>Audio Design</w:t>
+      </w:r>
+      <w:bookmarkEnd w:id="76"/>
+    </w:p>
+    <w:p>
+      <w:r>
+        <w:t>Audacity</w:t>
+      </w:r>
+    </w:p>
+    <w:p>
+      <w:r>
+        <w:t>FMOD</w:t>
+      </w:r>
+    </w:p>
+    <w:p>
+      <w:r>
+        <w:br w:type="page"/>
+      </w:r>
+    </w:p>
+    <w:p>
+      <w:pPr>
         <w:pStyle w:val="Heading2"/>
       </w:pPr>
-      <w:bookmarkStart w:id="73" w:name="_Toc47387920"/>
-      <w:r>
-        <w:t>Production Software</w:t>
-      </w:r>
-      <w:bookmarkEnd w:id="73"/>
-    </w:p>
-    <w:p>
-      <w:pPr>
-        <w:pStyle w:val="Heading3"/>
-      </w:pPr>
-      <w:bookmarkStart w:id="74" w:name="_Toc47387921"/>
-      <w:r>
-        <w:t>Game Engine</w:t>
-      </w:r>
-      <w:bookmarkEnd w:id="74"/>
-    </w:p>
-    <w:p>
-      <w:r>
-        <w:t>Unreal Engine 4</w:t>
-      </w:r>
-    </w:p>
-    <w:p>
-      <w:pPr>
-        <w:pStyle w:val="Heading3"/>
-      </w:pPr>
-      <w:bookmarkStart w:id="75" w:name="_Toc47387922"/>
-      <w:r>
-        <w:t>Programming</w:t>
-      </w:r>
-      <w:bookmarkEnd w:id="75"/>
-    </w:p>
-    <w:p>
-      <w:r>
-        <w:t>Unreal Engine Blueprints</w:t>
-      </w:r>
-    </w:p>
-    <w:p>
-      <w:r>
-        <w:t>Visual Studio</w:t>
-      </w:r>
-    </w:p>
-    <w:p>
-      <w:pPr>
-        <w:pStyle w:val="Heading3"/>
-      </w:pPr>
-      <w:bookmarkStart w:id="76" w:name="_Toc47387923"/>
-      <w:r>
-        <w:t>Art Software</w:t>
-      </w:r>
-      <w:bookmarkEnd w:id="76"/>
-    </w:p>
-    <w:p>
-      <w:r>
-        <w:t>Substance Designer</w:t>
-      </w:r>
-    </w:p>
-    <w:p>
-      <w:r>
-        <w:t>Autodesk Maya</w:t>
-      </w:r>
-    </w:p>
-    <w:p>
-      <w:r>
-        <w:t xml:space="preserve">Adobe Photoshop </w:t>
-      </w:r>
-    </w:p>
-    <w:p>
-      <w:r>
-        <w:t>Substance Painter</w:t>
-      </w:r>
-    </w:p>
-    <w:p>
-      <w:proofErr w:type="spellStart"/>
-      <w:r>
-        <w:t>ZBrush</w:t>
-      </w:r>
-      <w:proofErr w:type="spellEnd"/>
-    </w:p>
-    <w:p>
-      <w:r>
-        <w:t>Marmoset</w:t>
-      </w:r>
-      <w:r>
-        <w:t xml:space="preserve"> </w:t>
-      </w:r>
-      <w:proofErr w:type="spellStart"/>
-      <w:r>
-        <w:t>Toolbag</w:t>
-      </w:r>
-      <w:proofErr w:type="spellEnd"/>
-    </w:p>
-    <w:p>
-      <w:pPr>
-        <w:pStyle w:val="Heading3"/>
-      </w:pPr>
-      <w:bookmarkStart w:id="77" w:name="_Toc47387924"/>
-      <w:r>
-        <w:t>Audio Design</w:t>
-      </w:r>
+      <w:bookmarkStart w:id="77" w:name="_Milestones"/>
+      <w:bookmarkStart w:id="78" w:name="_Toc47387925"/>
       <w:bookmarkEnd w:id="77"/>
-    </w:p>
-    <w:p>
-      <w:r>
-        <w:t>Audacity</w:t>
-      </w:r>
-    </w:p>
-    <w:p>
-      <w:r>
-        <w:t>FMOD</w:t>
-      </w:r>
-    </w:p>
-    <w:p>
-      <w:r>
-        <w:br w:type="page"/>
-      </w:r>
-    </w:p>
-    <w:p>
-      <w:pPr>
-        <w:pStyle w:val="Heading2"/>
-      </w:pPr>
-      <w:bookmarkStart w:id="78" w:name="_Milestones"/>
-      <w:bookmarkStart w:id="79" w:name="_Toc47387925"/>
-      <w:bookmarkEnd w:id="78"/>
       <w:r>
         <w:lastRenderedPageBreak/>
         <w:t>Milestones</w:t>
       </w:r>
+      <w:bookmarkEnd w:id="78"/>
+    </w:p>
+    <w:p>
+      <w:pPr>
+        <w:pStyle w:val="Heading3"/>
+      </w:pPr>
+      <w:bookmarkStart w:id="79" w:name="_Toc47387926"/>
+      <w:r>
+        <w:t>Alpha</w:t>
+      </w:r>
       <w:bookmarkEnd w:id="79"/>
-    </w:p>
-    <w:p>
-      <w:pPr>
-        <w:pStyle w:val="Heading3"/>
-      </w:pPr>
-      <w:bookmarkStart w:id="80" w:name="_Toc47387926"/>
-      <w:r>
-        <w:t>Alpha</w:t>
-      </w:r>
-      <w:bookmarkEnd w:id="80"/>
     </w:p>
     <w:tbl>
       <w:tblPr>
@@ -11141,11 +11126,11 @@
       <w:pPr>
         <w:pStyle w:val="Heading3"/>
       </w:pPr>
-      <w:bookmarkStart w:id="81" w:name="_Toc47387927"/>
+      <w:bookmarkStart w:id="80" w:name="_Toc47387927"/>
       <w:r>
         <w:t>Beta</w:t>
       </w:r>
-      <w:bookmarkEnd w:id="81"/>
+      <w:bookmarkEnd w:id="80"/>
     </w:p>
     <w:tbl>
       <w:tblPr>
@@ -11294,11 +11279,11 @@
       <w:pPr>
         <w:pStyle w:val="Heading3"/>
       </w:pPr>
-      <w:bookmarkStart w:id="82" w:name="_Toc47387928"/>
+      <w:bookmarkStart w:id="81" w:name="_Toc47387928"/>
       <w:r>
         <w:t>Gold</w:t>
       </w:r>
-      <w:bookmarkEnd w:id="82"/>
+      <w:bookmarkEnd w:id="81"/>
     </w:p>
     <w:tbl>
       <w:tblPr>
@@ -11440,21 +11425,21 @@
       <w:pPr>
         <w:pStyle w:val="Heading1"/>
       </w:pPr>
-      <w:bookmarkStart w:id="83" w:name="_Archive"/>
-      <w:bookmarkStart w:id="84" w:name="_Toc47387929"/>
-      <w:bookmarkEnd w:id="83"/>
+      <w:bookmarkStart w:id="82" w:name="_Archive"/>
+      <w:bookmarkStart w:id="83" w:name="_Toc47387929"/>
+      <w:bookmarkEnd w:id="82"/>
       <w:r>
         <w:lastRenderedPageBreak/>
         <w:t>Archive</w:t>
       </w:r>
+      <w:bookmarkEnd w:id="83"/>
+    </w:p>
+    <w:p>
+      <w:pPr>
+        <w:pStyle w:val="Heading3"/>
+      </w:pPr>
+      <w:bookmarkStart w:id="84" w:name="_Version_1.3.1"/>
       <w:bookmarkEnd w:id="84"/>
-    </w:p>
-    <w:p>
-      <w:pPr>
-        <w:pStyle w:val="Heading3"/>
-      </w:pPr>
-      <w:bookmarkStart w:id="85" w:name="_Version_1.3.1"/>
-      <w:bookmarkEnd w:id="85"/>
       <w:r>
         <w:t>Version 1.</w:t>
       </w:r>
@@ -11546,8 +11531,8 @@
       <w:pPr>
         <w:pStyle w:val="Heading3"/>
       </w:pPr>
-      <w:bookmarkStart w:id="86" w:name="_Version_1.5"/>
-      <w:bookmarkEnd w:id="86"/>
+      <w:bookmarkStart w:id="85" w:name="_Version_1.5"/>
+      <w:bookmarkEnd w:id="85"/>
       <w:r>
         <w:t>Version 1.5</w:t>
       </w:r>
@@ -11687,52 +11672,52 @@
       <w:pPr>
         <w:pStyle w:val="Heading1"/>
       </w:pPr>
-      <w:bookmarkStart w:id="87" w:name="_Toc47387930"/>
+      <w:bookmarkStart w:id="86" w:name="_Toc47387930"/>
       <w:r>
         <w:lastRenderedPageBreak/>
         <w:t>Version History</w:t>
       </w:r>
+      <w:bookmarkEnd w:id="86"/>
+    </w:p>
+    <w:p>
+      <w:pPr>
+        <w:pStyle w:val="Heading2"/>
+      </w:pPr>
+      <w:bookmarkStart w:id="87" w:name="_Change_Log"/>
+      <w:bookmarkStart w:id="88" w:name="_Toc47387931"/>
       <w:bookmarkEnd w:id="87"/>
-    </w:p>
-    <w:p>
-      <w:pPr>
-        <w:pStyle w:val="Heading2"/>
-      </w:pPr>
-      <w:bookmarkStart w:id="88" w:name="_Change_Log"/>
-      <w:bookmarkStart w:id="89" w:name="_Toc47387931"/>
+      <w:r>
+        <w:t>Change Log</w:t>
+      </w:r>
       <w:bookmarkEnd w:id="88"/>
-      <w:r>
-        <w:t>Change Log</w:t>
+    </w:p>
+    <w:p>
+      <w:pPr>
+        <w:pStyle w:val="Heading3"/>
+      </w:pPr>
+      <w:bookmarkStart w:id="89" w:name="_Toc47387932"/>
+      <w:r>
+        <w:t>Version 1.0</w:t>
       </w:r>
       <w:bookmarkEnd w:id="89"/>
     </w:p>
     <w:p>
+      <w:r>
+        <w:t>This i</w:t>
+      </w:r>
+      <w:r>
+        <w:t>ncludes the headings of the documentation</w:t>
+      </w:r>
+    </w:p>
+    <w:p>
       <w:pPr>
         <w:pStyle w:val="Heading3"/>
       </w:pPr>
-      <w:bookmarkStart w:id="90" w:name="_Toc47387932"/>
-      <w:r>
-        <w:t>Version 1.0</w:t>
+      <w:bookmarkStart w:id="90" w:name="_Toc47387933"/>
+      <w:r>
+        <w:t>Version 1.1</w:t>
       </w:r>
       <w:bookmarkEnd w:id="90"/>
-    </w:p>
-    <w:p>
-      <w:r>
-        <w:t>This i</w:t>
-      </w:r>
-      <w:r>
-        <w:t>ncludes the headings of the documentation</w:t>
-      </w:r>
-    </w:p>
-    <w:p>
-      <w:pPr>
-        <w:pStyle w:val="Heading3"/>
-      </w:pPr>
-      <w:bookmarkStart w:id="91" w:name="_Toc47387933"/>
-      <w:r>
-        <w:t>Version 1.1</w:t>
-      </w:r>
-      <w:bookmarkEnd w:id="91"/>
     </w:p>
     <w:p>
       <w:r>
@@ -11799,14 +11784,14 @@
       <w:pPr>
         <w:pStyle w:val="Heading3"/>
       </w:pPr>
-      <w:bookmarkStart w:id="92" w:name="_Toc47387934"/>
+      <w:bookmarkStart w:id="91" w:name="_Toc47387934"/>
       <w:r>
         <w:t>Version 1.2</w:t>
       </w:r>
       <w:r>
         <w:t>.0</w:t>
       </w:r>
-      <w:bookmarkEnd w:id="92"/>
+      <w:bookmarkEnd w:id="91"/>
       <w:r>
         <w:t xml:space="preserve"> </w:t>
       </w:r>
@@ -11882,12 +11867,12 @@
       <w:pPr>
         <w:pStyle w:val="Heading3"/>
       </w:pPr>
-      <w:bookmarkStart w:id="93" w:name="_Toc47387935"/>
+      <w:bookmarkStart w:id="92" w:name="_Toc47387935"/>
       <w:r>
         <w:lastRenderedPageBreak/>
         <w:t>Version 1.2.1</w:t>
       </w:r>
-      <w:bookmarkEnd w:id="93"/>
+      <w:bookmarkEnd w:id="92"/>
     </w:p>
     <w:p>
       <w:r>
@@ -11995,11 +11980,11 @@
       <w:pPr>
         <w:pStyle w:val="Heading3"/>
       </w:pPr>
-      <w:bookmarkStart w:id="94" w:name="_Toc47387936"/>
+      <w:bookmarkStart w:id="93" w:name="_Toc47387936"/>
       <w:r>
         <w:t>Version 1.3</w:t>
       </w:r>
-      <w:bookmarkEnd w:id="94"/>
+      <w:bookmarkEnd w:id="93"/>
     </w:p>
     <w:p>
       <w:r>
@@ -12087,11 +12072,11 @@
       <w:pPr>
         <w:pStyle w:val="Heading3"/>
       </w:pPr>
-      <w:bookmarkStart w:id="95" w:name="_Toc47387937"/>
+      <w:bookmarkStart w:id="94" w:name="_Toc47387937"/>
       <w:r>
         <w:t>Version 1.4</w:t>
       </w:r>
-      <w:bookmarkEnd w:id="95"/>
+      <w:bookmarkEnd w:id="94"/>
     </w:p>
     <w:p>
       <w:r>
@@ -16389,7 +16374,7 @@
 </file>
 
 <file path=customXml/itemProps2.xml><?xml version="1.0" encoding="utf-8"?>
-<ds:datastoreItem xmlns:ds="http://schemas.openxmlformats.org/officeDocument/2006/customXml" ds:itemID="{FC5C1A39-161C-4BB2-97BB-FAEBBB1669DA}">
+<ds:datastoreItem xmlns:ds="http://schemas.openxmlformats.org/officeDocument/2006/customXml" ds:itemID="{4495DED2-675A-4792-88D0-93FEB22221BF}">
   <ds:schemaRefs>
     <ds:schemaRef ds:uri="http://schemas.openxmlformats.org/officeDocument/2006/bibliography"/>
   </ds:schemaRefs>

</xml_diff>